<commit_message>
bfg: remove excess files
</commit_message>
<xml_diff>
--- a/public/dynamic_report.docx
+++ b/public/dynamic_report.docx
@@ -17,7 +17,7 @@
           <w:sz w:val="28"/>
           <w:szCs w:val="28"/>
         </w:rPr>
-        <w:t>Отчет по оказанным операциям и закупленным расходным материалам с 2024-05-24 по 2024-05-25.</w:t>
+        <w:t>Отчет по оказанным операциям и закупленным расходным материалам с 2024-05-23 по 2024-05-25.</w:t>
       </w:r>
     </w:p>
     <w:p>
@@ -52,7 +52,7 @@
           <w:sz w:val="28"/>
           <w:szCs w:val="28"/>
         </w:rPr>
-        <w:t>Приобретенные расходные материалы, общая сумма: 16303.15 </w:t>
+        <w:t>Приобретенные расходные материалы, общая сумма: 34403.95 </w:t>
       </w:r>
       <w:r>
         <w:rPr>
@@ -71,7 +71,7 @@
       </w:pPr>
       <w:r>
         <w:rPr/>
-        <w:t>Клиентов Клиент Клиентович Mercedes-Benz GL450 4matic А 123 АА 39 от 2024-05-24</w:t>
+        <w:t>Жеренков Мирослав Дмитриевич Audi A4 quattro А 123 АА 39 от 2024-05-23</w:t>
       </w:r>
     </w:p>
     <w:p>
@@ -91,7 +91,7 @@
       </w:r>
       <w:r>
         <w:rPr/>
-        <w:t>6</w:t>
+        <w:t>4</w:t>
       </w:r>
     </w:p>
     <w:tbl>
@@ -222,7 +222,7 @@
             </w:pPr>
             <w:r>
               <w:rPr/>
-              <w:t>Моторное масло</w:t>
+              <w:t>Тормозная жидкость</w:t>
             </w:r>
           </w:p>
         </w:tc>
@@ -260,7 +260,7 @@
             </w:pPr>
             <w:r>
               <w:rPr/>
-              <w:t>3000.5</w:t>
+              <w:t>1200</w:t>
             </w:r>
           </w:p>
         </w:tc>
@@ -280,7 +280,7 @@
             </w:pPr>
             <w:r>
               <w:rPr/>
-              <w:t>6001</w:t>
+              <w:t>2400</w:t>
             </w:r>
           </w:p>
         </w:tc>
@@ -302,7 +302,7 @@
             </w:pPr>
             <w:r>
               <w:rPr/>
-              <w:t>Фильтр воздушный</w:t>
+              <w:t>Жидкость гидроусилителя</w:t>
             </w:r>
           </w:p>
         </w:tc>
@@ -340,7 +340,7 @@
             </w:pPr>
             <w:r>
               <w:rPr/>
-              <w:t>500.25</w:t>
+              <w:t>700.8</w:t>
             </w:r>
           </w:p>
         </w:tc>
@@ -360,7 +360,7 @@
             </w:pPr>
             <w:r>
               <w:rPr/>
-              <w:t>500.25</w:t>
+              <w:t>700.8</w:t>
             </w:r>
           </w:p>
         </w:tc>
@@ -382,7 +382,7 @@
             </w:pPr>
             <w:r>
               <w:rPr/>
-              <w:t>Тормозная жидкость</w:t>
+              <w:t>Аккумулятор</w:t>
             </w:r>
           </w:p>
         </w:tc>
@@ -420,7 +420,7 @@
             </w:pPr>
             <w:r>
               <w:rPr/>
-              <w:t>1200</w:t>
+              <w:t>5000</w:t>
             </w:r>
           </w:p>
         </w:tc>
@@ -440,7 +440,7 @@
             </w:pPr>
             <w:r>
               <w:rPr/>
-              <w:t>3600</w:t>
+              <w:t>15000</w:t>
             </w:r>
           </w:p>
         </w:tc>
@@ -484,7 +484,7 @@
             </w:pPr>
             <w:r>
               <w:rPr/>
-              <w:t>10101.25</w:t>
+              <w:t>18100.8</w:t>
             </w:r>
           </w:p>
         </w:tc>
@@ -516,7 +516,7 @@
       </w:pPr>
       <w:r>
         <w:rPr/>
-        <w:t>Клиентов Клиент Клиентович Fiat 500 X AWD А 123 СС 39 от 2024-05-24</w:t>
+        <w:t>Клиентов Клиент Клиентович Mercedes-Benz GL450 4matic А 123 АА 39 от 2024-05-24</w:t>
       </w:r>
     </w:p>
     <w:p>
@@ -536,7 +536,7 @@
       </w:r>
       <w:r>
         <w:rPr/>
-        <w:t>7</w:t>
+        <w:t>6</w:t>
       </w:r>
     </w:p>
     <w:tbl>
@@ -667,7 +667,7 @@
             </w:pPr>
             <w:r>
               <w:rPr/>
-              <w:t>Фильтр воздушный</w:t>
+              <w:t>Моторное масло</w:t>
             </w:r>
           </w:p>
         </w:tc>
@@ -705,7 +705,7 @@
             </w:pPr>
             <w:r>
               <w:rPr/>
-              <w:t>500.25</w:t>
+              <w:t>3000.5</w:t>
             </w:r>
           </w:p>
         </w:tc>
@@ -725,7 +725,7 @@
             </w:pPr>
             <w:r>
               <w:rPr/>
-              <w:t>1000.5</w:t>
+              <w:t>6001</w:t>
             </w:r>
           </w:p>
         </w:tc>
@@ -734,6 +734,166 @@
         <w:trPr/>
         <w:tc>
           <w:tcPr>
+            <w:tcW w:w="3328" w:type="dxa"/>
+            <w:tcBorders>
+              <w:left w:val="single" w:sz="2" w:space="0" w:color="000000"/>
+              <w:bottom w:val="single" w:sz="2" w:space="0" w:color="000000"/>
+            </w:tcBorders>
+          </w:tcPr>
+          <w:p>
+            <w:pPr>
+              <w:pStyle w:val="TableContents"/>
+              <w:rPr/>
+            </w:pPr>
+            <w:r>
+              <w:rPr/>
+              <w:t>Фильтр воздушный</w:t>
+            </w:r>
+          </w:p>
+        </w:tc>
+        <w:tc>
+          <w:tcPr>
+            <w:tcW w:w="1491" w:type="dxa"/>
+            <w:tcBorders>
+              <w:left w:val="single" w:sz="2" w:space="0" w:color="000000"/>
+              <w:bottom w:val="single" w:sz="2" w:space="0" w:color="000000"/>
+            </w:tcBorders>
+          </w:tcPr>
+          <w:p>
+            <w:pPr>
+              <w:pStyle w:val="TableContents"/>
+              <w:rPr/>
+            </w:pPr>
+            <w:r>
+              <w:rPr/>
+              <w:t>1</w:t>
+            </w:r>
+          </w:p>
+        </w:tc>
+        <w:tc>
+          <w:tcPr>
+            <w:tcW w:w="2203" w:type="dxa"/>
+            <w:tcBorders>
+              <w:left w:val="single" w:sz="2" w:space="0" w:color="000000"/>
+              <w:bottom w:val="single" w:sz="2" w:space="0" w:color="000000"/>
+            </w:tcBorders>
+          </w:tcPr>
+          <w:p>
+            <w:pPr>
+              <w:pStyle w:val="TableContents"/>
+              <w:rPr/>
+            </w:pPr>
+            <w:r>
+              <w:rPr/>
+              <w:t>500.25</w:t>
+            </w:r>
+          </w:p>
+        </w:tc>
+        <w:tc>
+          <w:tcPr>
+            <w:tcW w:w="2616" w:type="dxa"/>
+            <w:tcBorders>
+              <w:left w:val="single" w:sz="2" w:space="0" w:color="000000"/>
+              <w:bottom w:val="single" w:sz="2" w:space="0" w:color="000000"/>
+              <w:right w:val="single" w:sz="2" w:space="0" w:color="000000"/>
+            </w:tcBorders>
+          </w:tcPr>
+          <w:p>
+            <w:pPr>
+              <w:pStyle w:val="TableContents"/>
+              <w:rPr/>
+            </w:pPr>
+            <w:r>
+              <w:rPr/>
+              <w:t>500.25</w:t>
+            </w:r>
+          </w:p>
+        </w:tc>
+      </w:tr>
+      <w:tr>
+        <w:trPr/>
+        <w:tc>
+          <w:tcPr>
+            <w:tcW w:w="3328" w:type="dxa"/>
+            <w:tcBorders>
+              <w:left w:val="single" w:sz="2" w:space="0" w:color="000000"/>
+              <w:bottom w:val="single" w:sz="2" w:space="0" w:color="000000"/>
+            </w:tcBorders>
+          </w:tcPr>
+          <w:p>
+            <w:pPr>
+              <w:pStyle w:val="TableContents"/>
+              <w:rPr/>
+            </w:pPr>
+            <w:r>
+              <w:rPr/>
+              <w:t>Тормозная жидкость</w:t>
+            </w:r>
+          </w:p>
+        </w:tc>
+        <w:tc>
+          <w:tcPr>
+            <w:tcW w:w="1491" w:type="dxa"/>
+            <w:tcBorders>
+              <w:left w:val="single" w:sz="2" w:space="0" w:color="000000"/>
+              <w:bottom w:val="single" w:sz="2" w:space="0" w:color="000000"/>
+            </w:tcBorders>
+          </w:tcPr>
+          <w:p>
+            <w:pPr>
+              <w:pStyle w:val="TableContents"/>
+              <w:rPr/>
+            </w:pPr>
+            <w:r>
+              <w:rPr/>
+              <w:t>3</w:t>
+            </w:r>
+          </w:p>
+        </w:tc>
+        <w:tc>
+          <w:tcPr>
+            <w:tcW w:w="2203" w:type="dxa"/>
+            <w:tcBorders>
+              <w:left w:val="single" w:sz="2" w:space="0" w:color="000000"/>
+              <w:bottom w:val="single" w:sz="2" w:space="0" w:color="000000"/>
+            </w:tcBorders>
+          </w:tcPr>
+          <w:p>
+            <w:pPr>
+              <w:pStyle w:val="TableContents"/>
+              <w:rPr/>
+            </w:pPr>
+            <w:r>
+              <w:rPr/>
+              <w:t>1200</w:t>
+            </w:r>
+          </w:p>
+        </w:tc>
+        <w:tc>
+          <w:tcPr>
+            <w:tcW w:w="2616" w:type="dxa"/>
+            <w:tcBorders>
+              <w:left w:val="single" w:sz="2" w:space="0" w:color="000000"/>
+              <w:bottom w:val="single" w:sz="2" w:space="0" w:color="000000"/>
+              <w:right w:val="single" w:sz="2" w:space="0" w:color="000000"/>
+            </w:tcBorders>
+          </w:tcPr>
+          <w:p>
+            <w:pPr>
+              <w:pStyle w:val="TableContents"/>
+              <w:rPr/>
+            </w:pPr>
+            <w:r>
+              <w:rPr/>
+              <w:t>3600</w:t>
+            </w:r>
+          </w:p>
+        </w:tc>
+      </w:tr>
+      <w:tr>
+        <w:trPr/>
+        <w:tc>
+          <w:tcPr>
             <w:tcW w:w="7022" w:type="dxa"/>
             <w:gridSpan w:val="3"/>
             <w:tcBorders>
@@ -769,7 +929,7 @@
             </w:pPr>
             <w:r>
               <w:rPr/>
-              <w:t>1000.5</w:t>
+              <w:t>10101.25</w:t>
             </w:r>
           </w:p>
         </w:tc>
@@ -801,7 +961,7 @@
       </w:pPr>
       <w:r>
         <w:rPr/>
-        <w:t>Пользовательский Пользователь Пользователевич Volvo 740 Wagon А 123 АА 39 от 2024-05-24</w:t>
+        <w:t>Клиентов Клиент Клиентович Fiat 500 X AWD А 123 СС 39 от 2024-05-24</w:t>
       </w:r>
     </w:p>
     <w:p>
@@ -821,7 +981,7 @@
       </w:r>
       <w:r>
         <w:rPr/>
-        <w:t>8</w:t>
+        <w:t>7</w:t>
       </w:r>
     </w:p>
     <w:tbl>
@@ -952,7 +1112,7 @@
             </w:pPr>
             <w:r>
               <w:rPr/>
-              <w:t>Моторное масло</w:t>
+              <w:t>Фильтр воздушный</w:t>
             </w:r>
           </w:p>
         </w:tc>
@@ -971,7 +1131,7 @@
             </w:pPr>
             <w:r>
               <w:rPr/>
-              <w:t>1</w:t>
+              <w:t>2</w:t>
             </w:r>
           </w:p>
         </w:tc>
@@ -990,7 +1150,7 @@
             </w:pPr>
             <w:r>
               <w:rPr/>
-              <w:t>3000.5</w:t>
+              <w:t>500.25</w:t>
             </w:r>
           </w:p>
         </w:tc>
@@ -1010,7 +1170,7 @@
             </w:pPr>
             <w:r>
               <w:rPr/>
-              <w:t>3000.5</w:t>
+              <w:t>1000.5</w:t>
             </w:r>
           </w:p>
         </w:tc>
@@ -1054,7 +1214,7 @@
             </w:pPr>
             <w:r>
               <w:rPr/>
-              <w:t>3000.5</w:t>
+              <w:t>1000.5</w:t>
             </w:r>
           </w:p>
         </w:tc>
@@ -1086,7 +1246,7 @@
       </w:pPr>
       <w:r>
         <w:rPr/>
-        <w:t>Жеренков Мирослав Дмитриевич BMW X4 M40i О 321 ОО 39 от 2024-05-25</w:t>
+        <w:t>Пользовательский Пользователь Пользователевич Volvo 740 Wagon А 123 АА 39 от 2024-05-24</w:t>
       </w:r>
     </w:p>
     <w:p>
@@ -1106,7 +1266,7 @@
       </w:r>
       <w:r>
         <w:rPr/>
-        <w:t>5</w:t>
+        <w:t>8</w:t>
       </w:r>
     </w:p>
     <w:tbl>
@@ -1237,7 +1397,7 @@
             </w:pPr>
             <w:r>
               <w:rPr/>
-              <w:t>Фильтр воздушный</w:t>
+              <w:t>Моторное масло</w:t>
             </w:r>
           </w:p>
         </w:tc>
@@ -1256,7 +1416,7 @@
             </w:pPr>
             <w:r>
               <w:rPr/>
-              <w:t>2</w:t>
+              <w:t>1</w:t>
             </w:r>
           </w:p>
         </w:tc>
@@ -1275,7 +1435,7 @@
             </w:pPr>
             <w:r>
               <w:rPr/>
-              <w:t>500.25</w:t>
+              <w:t>3000.5</w:t>
             </w:r>
           </w:p>
         </w:tc>
@@ -1295,7 +1455,7 @@
             </w:pPr>
             <w:r>
               <w:rPr/>
-              <w:t>1000.5</w:t>
+              <w:t>3000.5</w:t>
             </w:r>
           </w:p>
         </w:tc>
@@ -1304,86 +1464,6 @@
         <w:trPr/>
         <w:tc>
           <w:tcPr>
-            <w:tcW w:w="3328" w:type="dxa"/>
-            <w:tcBorders>
-              <w:left w:val="single" w:sz="2" w:space="0" w:color="000000"/>
-              <w:bottom w:val="single" w:sz="2" w:space="0" w:color="000000"/>
-            </w:tcBorders>
-          </w:tcPr>
-          <w:p>
-            <w:pPr>
-              <w:pStyle w:val="TableContents"/>
-              <w:rPr/>
-            </w:pPr>
-            <w:r>
-              <w:rPr/>
-              <w:t>Фильтр топливный</w:t>
-            </w:r>
-          </w:p>
-        </w:tc>
-        <w:tc>
-          <w:tcPr>
-            <w:tcW w:w="1491" w:type="dxa"/>
-            <w:tcBorders>
-              <w:left w:val="single" w:sz="2" w:space="0" w:color="000000"/>
-              <w:bottom w:val="single" w:sz="2" w:space="0" w:color="000000"/>
-            </w:tcBorders>
-          </w:tcPr>
-          <w:p>
-            <w:pPr>
-              <w:pStyle w:val="TableContents"/>
-              <w:rPr/>
-            </w:pPr>
-            <w:r>
-              <w:rPr/>
-              <w:t>2</w:t>
-            </w:r>
-          </w:p>
-        </w:tc>
-        <w:tc>
-          <w:tcPr>
-            <w:tcW w:w="2203" w:type="dxa"/>
-            <w:tcBorders>
-              <w:left w:val="single" w:sz="2" w:space="0" w:color="000000"/>
-              <w:bottom w:val="single" w:sz="2" w:space="0" w:color="000000"/>
-            </w:tcBorders>
-          </w:tcPr>
-          <w:p>
-            <w:pPr>
-              <w:pStyle w:val="TableContents"/>
-              <w:rPr/>
-            </w:pPr>
-            <w:r>
-              <w:rPr/>
-              <w:t>600.2</w:t>
-            </w:r>
-          </w:p>
-        </w:tc>
-        <w:tc>
-          <w:tcPr>
-            <w:tcW w:w="2616" w:type="dxa"/>
-            <w:tcBorders>
-              <w:left w:val="single" w:sz="2" w:space="0" w:color="000000"/>
-              <w:bottom w:val="single" w:sz="2" w:space="0" w:color="000000"/>
-              <w:right w:val="single" w:sz="2" w:space="0" w:color="000000"/>
-            </w:tcBorders>
-          </w:tcPr>
-          <w:p>
-            <w:pPr>
-              <w:pStyle w:val="TableContents"/>
-              <w:rPr/>
-            </w:pPr>
-            <w:r>
-              <w:rPr/>
-              <w:t>1200.4</w:t>
-            </w:r>
-          </w:p>
-        </w:tc>
-      </w:tr>
-      <w:tr>
-        <w:trPr/>
-        <w:tc>
-          <w:tcPr>
             <w:tcW w:w="7022" w:type="dxa"/>
             <w:gridSpan w:val="3"/>
             <w:tcBorders>
@@ -1419,7 +1499,7 @@
             </w:pPr>
             <w:r>
               <w:rPr/>
-              <w:t>2200.9</w:t>
+              <w:t>3000.5</w:t>
             </w:r>
           </w:p>
         </w:tc>
@@ -1451,9 +1531,7 @@
       </w:pPr>
       <w:r>
         <w:rPr/>
-      </w:r>
-      <w:r>
-        <w:br w:type="page"/>
+        <w:t>Жеренков Мирослав Дмитриевич BMW X4 M40i О 321 ОО 39 от 2024-05-25</w:t>
       </w:r>
     </w:p>
     <w:p>
@@ -1464,11 +1542,378 @@
         <w:rPr/>
       </w:pPr>
       <w:r>
+        <w:rPr/>
+        <w:t xml:space="preserve">Заказ наряд: </w:t>
+      </w:r>
+      <w:r>
+        <w:rPr/>
+        <w:t>№</w:t>
+      </w:r>
+      <w:r>
+        <w:rPr/>
+        <w:t>5</w:t>
+      </w:r>
+    </w:p>
+    <w:tbl>
+      <w:tblPr>
+        <w:tblW w:w="5000" w:type="pct"/>
+        <w:jc w:val="left"/>
+        <w:tblInd w:w="0" w:type="dxa"/>
+        <w:tblLayout w:type="fixed"/>
+        <w:tblCellMar>
+          <w:top w:w="29" w:type="dxa"/>
+          <w:left w:w="29" w:type="dxa"/>
+          <w:bottom w:w="29" w:type="dxa"/>
+          <w:right w:w="29" w:type="dxa"/>
+        </w:tblCellMar>
+      </w:tblPr>
+      <w:tblGrid>
+        <w:gridCol w:w="3328"/>
+        <w:gridCol w:w="1491"/>
+        <w:gridCol w:w="2203"/>
+        <w:gridCol w:w="2616"/>
+      </w:tblGrid>
+      <w:tr>
+        <w:trPr/>
+        <w:tc>
+          <w:tcPr>
+            <w:tcW w:w="3328" w:type="dxa"/>
+            <w:tcBorders>
+              <w:top w:val="single" w:sz="2" w:space="0" w:color="000000"/>
+              <w:left w:val="single" w:sz="2" w:space="0" w:color="000000"/>
+              <w:bottom w:val="single" w:sz="2" w:space="0" w:color="000000"/>
+            </w:tcBorders>
+          </w:tcPr>
+          <w:p>
+            <w:pPr>
+              <w:pStyle w:val="TableContents"/>
+              <w:rPr/>
+            </w:pPr>
+            <w:r>
+              <w:rPr/>
+              <w:t>Расходник</w:t>
+            </w:r>
+          </w:p>
+        </w:tc>
+        <w:tc>
+          <w:tcPr>
+            <w:tcW w:w="1491" w:type="dxa"/>
+            <w:tcBorders>
+              <w:top w:val="single" w:sz="2" w:space="0" w:color="000000"/>
+              <w:left w:val="single" w:sz="2" w:space="0" w:color="000000"/>
+              <w:bottom w:val="single" w:sz="2" w:space="0" w:color="000000"/>
+            </w:tcBorders>
+          </w:tcPr>
+          <w:p>
+            <w:pPr>
+              <w:pStyle w:val="TableContents"/>
+              <w:rPr/>
+            </w:pPr>
+            <w:r>
+              <w:rPr/>
+              <w:t>Количество</w:t>
+            </w:r>
+          </w:p>
+        </w:tc>
+        <w:tc>
+          <w:tcPr>
+            <w:tcW w:w="2203" w:type="dxa"/>
+            <w:tcBorders>
+              <w:top w:val="single" w:sz="2" w:space="0" w:color="000000"/>
+              <w:left w:val="single" w:sz="2" w:space="0" w:color="000000"/>
+              <w:bottom w:val="single" w:sz="2" w:space="0" w:color="000000"/>
+            </w:tcBorders>
+          </w:tcPr>
+          <w:p>
+            <w:pPr>
+              <w:pStyle w:val="TableContents"/>
+              <w:rPr/>
+            </w:pPr>
+            <w:r>
+              <w:rPr/>
+              <w:t>Цена</w:t>
+            </w:r>
+            <w:r>
+              <w:rPr/>
+              <w:t>d (в рублях)</w:t>
+            </w:r>
+          </w:p>
+        </w:tc>
+        <w:tc>
+          <w:tcPr>
+            <w:tcW w:w="2616" w:type="dxa"/>
+            <w:tcBorders>
+              <w:top w:val="single" w:sz="2" w:space="0" w:color="000000"/>
+              <w:left w:val="single" w:sz="2" w:space="0" w:color="000000"/>
+              <w:bottom w:val="single" w:sz="2" w:space="0" w:color="000000"/>
+              <w:right w:val="single" w:sz="2" w:space="0" w:color="000000"/>
+            </w:tcBorders>
+          </w:tcPr>
+          <w:p>
+            <w:pPr>
+              <w:pStyle w:val="TableContents"/>
+              <w:rPr/>
+            </w:pPr>
+            <w:r>
+              <w:rPr/>
+              <w:t xml:space="preserve">Общая сумма </w:t>
+            </w:r>
+            <w:r>
+              <w:rPr/>
+              <w:t>(в рублях)</w:t>
+            </w:r>
+          </w:p>
+        </w:tc>
+      </w:tr>
+      <w:tr>
+        <w:trPr/>
+        <w:tc>
+          <w:tcPr>
+            <w:tcW w:w="3328" w:type="dxa"/>
+            <w:tcBorders>
+              <w:left w:val="single" w:sz="2" w:space="0" w:color="000000"/>
+              <w:bottom w:val="single" w:sz="2" w:space="0" w:color="000000"/>
+            </w:tcBorders>
+          </w:tcPr>
+          <w:p>
+            <w:pPr>
+              <w:pStyle w:val="TableContents"/>
+              <w:rPr/>
+            </w:pPr>
+            <w:r>
+              <w:rPr/>
+              <w:t>Фильтр воздушный</w:t>
+            </w:r>
+          </w:p>
+        </w:tc>
+        <w:tc>
+          <w:tcPr>
+            <w:tcW w:w="1491" w:type="dxa"/>
+            <w:tcBorders>
+              <w:left w:val="single" w:sz="2" w:space="0" w:color="000000"/>
+              <w:bottom w:val="single" w:sz="2" w:space="0" w:color="000000"/>
+            </w:tcBorders>
+          </w:tcPr>
+          <w:p>
+            <w:pPr>
+              <w:pStyle w:val="TableContents"/>
+              <w:rPr/>
+            </w:pPr>
+            <w:r>
+              <w:rPr/>
+              <w:t>2</w:t>
+            </w:r>
+          </w:p>
+        </w:tc>
+        <w:tc>
+          <w:tcPr>
+            <w:tcW w:w="2203" w:type="dxa"/>
+            <w:tcBorders>
+              <w:left w:val="single" w:sz="2" w:space="0" w:color="000000"/>
+              <w:bottom w:val="single" w:sz="2" w:space="0" w:color="000000"/>
+            </w:tcBorders>
+          </w:tcPr>
+          <w:p>
+            <w:pPr>
+              <w:pStyle w:val="TableContents"/>
+              <w:rPr/>
+            </w:pPr>
+            <w:r>
+              <w:rPr/>
+              <w:t>500.25</w:t>
+            </w:r>
+          </w:p>
+        </w:tc>
+        <w:tc>
+          <w:tcPr>
+            <w:tcW w:w="2616" w:type="dxa"/>
+            <w:tcBorders>
+              <w:left w:val="single" w:sz="2" w:space="0" w:color="000000"/>
+              <w:bottom w:val="single" w:sz="2" w:space="0" w:color="000000"/>
+              <w:right w:val="single" w:sz="2" w:space="0" w:color="000000"/>
+            </w:tcBorders>
+          </w:tcPr>
+          <w:p>
+            <w:pPr>
+              <w:pStyle w:val="TableContents"/>
+              <w:rPr/>
+            </w:pPr>
+            <w:r>
+              <w:rPr/>
+              <w:t>1000.5</w:t>
+            </w:r>
+          </w:p>
+        </w:tc>
+      </w:tr>
+      <w:tr>
+        <w:trPr/>
+        <w:tc>
+          <w:tcPr>
+            <w:tcW w:w="3328" w:type="dxa"/>
+            <w:tcBorders>
+              <w:left w:val="single" w:sz="2" w:space="0" w:color="000000"/>
+              <w:bottom w:val="single" w:sz="2" w:space="0" w:color="000000"/>
+            </w:tcBorders>
+          </w:tcPr>
+          <w:p>
+            <w:pPr>
+              <w:pStyle w:val="TableContents"/>
+              <w:rPr/>
+            </w:pPr>
+            <w:r>
+              <w:rPr/>
+              <w:t>Фильтр топливный</w:t>
+            </w:r>
+          </w:p>
+        </w:tc>
+        <w:tc>
+          <w:tcPr>
+            <w:tcW w:w="1491" w:type="dxa"/>
+            <w:tcBorders>
+              <w:left w:val="single" w:sz="2" w:space="0" w:color="000000"/>
+              <w:bottom w:val="single" w:sz="2" w:space="0" w:color="000000"/>
+            </w:tcBorders>
+          </w:tcPr>
+          <w:p>
+            <w:pPr>
+              <w:pStyle w:val="TableContents"/>
+              <w:rPr/>
+            </w:pPr>
+            <w:r>
+              <w:rPr/>
+              <w:t>2</w:t>
+            </w:r>
+          </w:p>
+        </w:tc>
+        <w:tc>
+          <w:tcPr>
+            <w:tcW w:w="2203" w:type="dxa"/>
+            <w:tcBorders>
+              <w:left w:val="single" w:sz="2" w:space="0" w:color="000000"/>
+              <w:bottom w:val="single" w:sz="2" w:space="0" w:color="000000"/>
+            </w:tcBorders>
+          </w:tcPr>
+          <w:p>
+            <w:pPr>
+              <w:pStyle w:val="TableContents"/>
+              <w:rPr/>
+            </w:pPr>
+            <w:r>
+              <w:rPr/>
+              <w:t>600.2</w:t>
+            </w:r>
+          </w:p>
+        </w:tc>
+        <w:tc>
+          <w:tcPr>
+            <w:tcW w:w="2616" w:type="dxa"/>
+            <w:tcBorders>
+              <w:left w:val="single" w:sz="2" w:space="0" w:color="000000"/>
+              <w:bottom w:val="single" w:sz="2" w:space="0" w:color="000000"/>
+              <w:right w:val="single" w:sz="2" w:space="0" w:color="000000"/>
+            </w:tcBorders>
+          </w:tcPr>
+          <w:p>
+            <w:pPr>
+              <w:pStyle w:val="TableContents"/>
+              <w:rPr/>
+            </w:pPr>
+            <w:r>
+              <w:rPr/>
+              <w:t>1200.4</w:t>
+            </w:r>
+          </w:p>
+        </w:tc>
+      </w:tr>
+      <w:tr>
+        <w:trPr/>
+        <w:tc>
+          <w:tcPr>
+            <w:tcW w:w="7022" w:type="dxa"/>
+            <w:gridSpan w:val="3"/>
+            <w:tcBorders>
+              <w:left w:val="single" w:sz="2" w:space="0" w:color="000000"/>
+              <w:bottom w:val="single" w:sz="2" w:space="0" w:color="000000"/>
+            </w:tcBorders>
+          </w:tcPr>
+          <w:p>
+            <w:pPr>
+              <w:pStyle w:val="TableContents"/>
+              <w:jc w:val="right"/>
+              <w:rPr/>
+            </w:pPr>
+            <w:r>
+              <w:rPr/>
+              <w:t>Финальная цена:</w:t>
+            </w:r>
+          </w:p>
+        </w:tc>
+        <w:tc>
+          <w:tcPr>
+            <w:tcW w:w="2616" w:type="dxa"/>
+            <w:tcBorders>
+              <w:left w:val="single" w:sz="2" w:space="0" w:color="000000"/>
+              <w:bottom w:val="single" w:sz="2" w:space="0" w:color="000000"/>
+              <w:right w:val="single" w:sz="2" w:space="0" w:color="000000"/>
+            </w:tcBorders>
+          </w:tcPr>
+          <w:p>
+            <w:pPr>
+              <w:pStyle w:val="TableContents"/>
+              <w:rPr/>
+            </w:pPr>
+            <w:r>
+              <w:rPr/>
+              <w:t>2200.9</w:t>
+            </w:r>
+          </w:p>
+        </w:tc>
+      </w:tr>
+    </w:tbl>
+    <w:p>
+      <w:pPr>
+        <w:pStyle w:val="Normal"/>
+        <w:bidi w:val="0"/>
+        <w:jc w:val="left"/>
+        <w:rPr>
+          <w:sz w:val="24"/>
+          <w:szCs w:val="24"/>
+        </w:rPr>
+      </w:pPr>
+      <w:r>
+        <w:rPr>
+          <w:sz w:val="24"/>
+          <w:szCs w:val="24"/>
+        </w:rPr>
+      </w:r>
+    </w:p>
+    <w:p>
+      <w:pPr>
+        <w:pStyle w:val="Normal"/>
+        <w:bidi w:val="0"/>
+        <w:jc w:val="left"/>
+        <w:rPr/>
+      </w:pPr>
+      <w:r>
+        <w:rPr/>
+      </w:r>
+      <w:r>
+        <w:br w:type="page"/>
+      </w:r>
+    </w:p>
+    <w:p>
+      <w:pPr>
+        <w:pStyle w:val="Normal"/>
+        <w:bidi w:val="0"/>
+        <w:jc w:val="left"/>
+        <w:rPr/>
+      </w:pPr>
+      <w:r>
         <w:rPr>
           <w:sz w:val="28"/>
           <w:szCs w:val="28"/>
         </w:rPr>
-        <w:t>Указанные услуги, общая сумма: 28500 </w:t>
+        <w:t>Указанные услуги, общая сумма: 73500 </w:t>
       </w:r>
       <w:r>
         <w:rPr>
@@ -1476,6 +1921,525 @@
           <w:szCs w:val="28"/>
         </w:rPr>
         <w:t>р.</w:t>
+      </w:r>
+    </w:p>
+    <w:p>
+      <w:pPr>
+        <w:pStyle w:val="Normal"/>
+        <w:bidi w:val="0"/>
+        <w:jc w:val="left"/>
+        <w:rPr/>
+      </w:pPr>
+      <w:r>
+        <w:rPr/>
+        <w:t>Жеренков Мирослав Дмитриевич Audi A4 quattro А 123 АА 39 от 2024-05-23</w:t>
+      </w:r>
+    </w:p>
+    <w:p>
+      <w:pPr>
+        <w:pStyle w:val="Normal"/>
+        <w:bidi w:val="0"/>
+        <w:jc w:val="left"/>
+        <w:rPr/>
+      </w:pPr>
+      <w:r>
+        <w:rPr/>
+        <w:t xml:space="preserve">Заказ наряд: </w:t>
+      </w:r>
+      <w:r>
+        <w:rPr/>
+        <w:t>№</w:t>
+      </w:r>
+      <w:r>
+        <w:rPr/>
+        <w:t>4</w:t>
+      </w:r>
+    </w:p>
+    <w:tbl>
+      <w:tblPr>
+        <w:tblW w:w="5000" w:type="pct"/>
+        <w:jc w:val="left"/>
+        <w:tblInd w:w="0" w:type="dxa"/>
+        <w:tblLayout w:type="fixed"/>
+        <w:tblCellMar>
+          <w:top w:w="29" w:type="dxa"/>
+          <w:left w:w="29" w:type="dxa"/>
+          <w:bottom w:w="29" w:type="dxa"/>
+          <w:right w:w="29" w:type="dxa"/>
+        </w:tblCellMar>
+      </w:tblPr>
+      <w:tblGrid>
+        <w:gridCol w:w="3328"/>
+        <w:gridCol w:w="1491"/>
+        <w:gridCol w:w="2109"/>
+        <w:gridCol w:w="2710"/>
+      </w:tblGrid>
+      <w:tr>
+        <w:trPr/>
+        <w:tc>
+          <w:tcPr>
+            <w:tcW w:w="3328" w:type="dxa"/>
+            <w:tcBorders>
+              <w:top w:val="single" w:sz="2" w:space="0" w:color="000000"/>
+              <w:left w:val="single" w:sz="2" w:space="0" w:color="000000"/>
+              <w:bottom w:val="single" w:sz="2" w:space="0" w:color="000000"/>
+            </w:tcBorders>
+          </w:tcPr>
+          <w:p>
+            <w:pPr>
+              <w:pStyle w:val="TableContents"/>
+              <w:rPr/>
+            </w:pPr>
+            <w:r>
+              <w:rPr/>
+              <w:t>Операция</w:t>
+            </w:r>
+          </w:p>
+        </w:tc>
+        <w:tc>
+          <w:tcPr>
+            <w:tcW w:w="1491" w:type="dxa"/>
+            <w:tcBorders>
+              <w:top w:val="single" w:sz="2" w:space="0" w:color="000000"/>
+              <w:left w:val="single" w:sz="2" w:space="0" w:color="000000"/>
+              <w:bottom w:val="single" w:sz="2" w:space="0" w:color="000000"/>
+            </w:tcBorders>
+          </w:tcPr>
+          <w:p>
+            <w:pPr>
+              <w:pStyle w:val="TableContents"/>
+              <w:rPr/>
+            </w:pPr>
+            <w:r>
+              <w:rPr/>
+              <w:t>Количество</w:t>
+            </w:r>
+          </w:p>
+        </w:tc>
+        <w:tc>
+          <w:tcPr>
+            <w:tcW w:w="2109" w:type="dxa"/>
+            <w:tcBorders>
+              <w:top w:val="single" w:sz="2" w:space="0" w:color="000000"/>
+              <w:left w:val="single" w:sz="2" w:space="0" w:color="000000"/>
+              <w:bottom w:val="single" w:sz="2" w:space="0" w:color="000000"/>
+            </w:tcBorders>
+          </w:tcPr>
+          <w:p>
+            <w:pPr>
+              <w:pStyle w:val="TableContents"/>
+              <w:rPr/>
+            </w:pPr>
+            <w:r>
+              <w:rPr/>
+              <w:t xml:space="preserve">Цена </w:t>
+            </w:r>
+            <w:r>
+              <w:rPr/>
+              <w:t>(в рублях)</w:t>
+            </w:r>
+          </w:p>
+        </w:tc>
+        <w:tc>
+          <w:tcPr>
+            <w:tcW w:w="2710" w:type="dxa"/>
+            <w:tcBorders>
+              <w:top w:val="single" w:sz="2" w:space="0" w:color="000000"/>
+              <w:left w:val="single" w:sz="2" w:space="0" w:color="000000"/>
+              <w:bottom w:val="single" w:sz="2" w:space="0" w:color="000000"/>
+              <w:right w:val="single" w:sz="2" w:space="0" w:color="000000"/>
+            </w:tcBorders>
+          </w:tcPr>
+          <w:p>
+            <w:pPr>
+              <w:pStyle w:val="TableContents"/>
+              <w:rPr/>
+            </w:pPr>
+            <w:r>
+              <w:rPr/>
+              <w:t xml:space="preserve">Общая сумма </w:t>
+            </w:r>
+            <w:r>
+              <w:rPr/>
+              <w:t>(в рублях)</w:t>
+            </w:r>
+          </w:p>
+        </w:tc>
+      </w:tr>
+      <w:tr>
+        <w:trPr/>
+        <w:tc>
+          <w:tcPr>
+            <w:tcW w:w="3328" w:type="dxa"/>
+            <w:tcBorders>
+              <w:left w:val="single" w:sz="2" w:space="0" w:color="000000"/>
+              <w:bottom w:val="single" w:sz="2" w:space="0" w:color="000000"/>
+            </w:tcBorders>
+          </w:tcPr>
+          <w:p>
+            <w:pPr>
+              <w:pStyle w:val="TableContents"/>
+              <w:rPr/>
+            </w:pPr>
+            <w:r>
+              <w:rPr/>
+              <w:t>Замена тормозных колодок (задних)</w:t>
+            </w:r>
+          </w:p>
+        </w:tc>
+        <w:tc>
+          <w:tcPr>
+            <w:tcW w:w="1491" w:type="dxa"/>
+            <w:tcBorders>
+              <w:left w:val="single" w:sz="2" w:space="0" w:color="000000"/>
+              <w:bottom w:val="single" w:sz="2" w:space="0" w:color="000000"/>
+            </w:tcBorders>
+          </w:tcPr>
+          <w:p>
+            <w:pPr>
+              <w:pStyle w:val="TableContents"/>
+              <w:rPr/>
+            </w:pPr>
+            <w:r>
+              <w:rPr/>
+              <w:t>2</w:t>
+            </w:r>
+          </w:p>
+        </w:tc>
+        <w:tc>
+          <w:tcPr>
+            <w:tcW w:w="2109" w:type="dxa"/>
+            <w:tcBorders>
+              <w:left w:val="single" w:sz="2" w:space="0" w:color="000000"/>
+              <w:bottom w:val="single" w:sz="2" w:space="0" w:color="000000"/>
+            </w:tcBorders>
+          </w:tcPr>
+          <w:p>
+            <w:pPr>
+              <w:pStyle w:val="TableContents"/>
+              <w:rPr/>
+            </w:pPr>
+            <w:r>
+              <w:rPr/>
+              <w:t>8000</w:t>
+            </w:r>
+          </w:p>
+        </w:tc>
+        <w:tc>
+          <w:tcPr>
+            <w:tcW w:w="2710" w:type="dxa"/>
+            <w:tcBorders>
+              <w:left w:val="single" w:sz="2" w:space="0" w:color="000000"/>
+              <w:bottom w:val="single" w:sz="2" w:space="0" w:color="000000"/>
+              <w:right w:val="single" w:sz="2" w:space="0" w:color="000000"/>
+            </w:tcBorders>
+          </w:tcPr>
+          <w:p>
+            <w:pPr>
+              <w:pStyle w:val="TableContents"/>
+              <w:rPr/>
+            </w:pPr>
+            <w:r>
+              <w:rPr/>
+              <w:t>16000</w:t>
+            </w:r>
+          </w:p>
+        </w:tc>
+      </w:tr>
+      <w:tr>
+        <w:trPr/>
+        <w:tc>
+          <w:tcPr>
+            <w:tcW w:w="3328" w:type="dxa"/>
+            <w:tcBorders>
+              <w:left w:val="single" w:sz="2" w:space="0" w:color="000000"/>
+              <w:bottom w:val="single" w:sz="2" w:space="0" w:color="000000"/>
+            </w:tcBorders>
+          </w:tcPr>
+          <w:p>
+            <w:pPr>
+              <w:pStyle w:val="TableContents"/>
+              <w:rPr/>
+            </w:pPr>
+            <w:r>
+              <w:rPr/>
+              <w:t>Замена тормозных дисков (передних)</w:t>
+            </w:r>
+          </w:p>
+        </w:tc>
+        <w:tc>
+          <w:tcPr>
+            <w:tcW w:w="1491" w:type="dxa"/>
+            <w:tcBorders>
+              <w:left w:val="single" w:sz="2" w:space="0" w:color="000000"/>
+              <w:bottom w:val="single" w:sz="2" w:space="0" w:color="000000"/>
+            </w:tcBorders>
+          </w:tcPr>
+          <w:p>
+            <w:pPr>
+              <w:pStyle w:val="TableContents"/>
+              <w:rPr/>
+            </w:pPr>
+            <w:r>
+              <w:rPr/>
+              <w:t>1</w:t>
+            </w:r>
+          </w:p>
+        </w:tc>
+        <w:tc>
+          <w:tcPr>
+            <w:tcW w:w="2109" w:type="dxa"/>
+            <w:tcBorders>
+              <w:left w:val="single" w:sz="2" w:space="0" w:color="000000"/>
+              <w:bottom w:val="single" w:sz="2" w:space="0" w:color="000000"/>
+            </w:tcBorders>
+          </w:tcPr>
+          <w:p>
+            <w:pPr>
+              <w:pStyle w:val="TableContents"/>
+              <w:rPr/>
+            </w:pPr>
+            <w:r>
+              <w:rPr/>
+              <w:t>14000</w:t>
+            </w:r>
+          </w:p>
+        </w:tc>
+        <w:tc>
+          <w:tcPr>
+            <w:tcW w:w="2710" w:type="dxa"/>
+            <w:tcBorders>
+              <w:left w:val="single" w:sz="2" w:space="0" w:color="000000"/>
+              <w:bottom w:val="single" w:sz="2" w:space="0" w:color="000000"/>
+              <w:right w:val="single" w:sz="2" w:space="0" w:color="000000"/>
+            </w:tcBorders>
+          </w:tcPr>
+          <w:p>
+            <w:pPr>
+              <w:pStyle w:val="TableContents"/>
+              <w:rPr/>
+            </w:pPr>
+            <w:r>
+              <w:rPr/>
+              <w:t>14000</w:t>
+            </w:r>
+          </w:p>
+        </w:tc>
+      </w:tr>
+      <w:tr>
+        <w:trPr/>
+        <w:tc>
+          <w:tcPr>
+            <w:tcW w:w="3328" w:type="dxa"/>
+            <w:tcBorders>
+              <w:left w:val="single" w:sz="2" w:space="0" w:color="000000"/>
+              <w:bottom w:val="single" w:sz="2" w:space="0" w:color="000000"/>
+            </w:tcBorders>
+          </w:tcPr>
+          <w:p>
+            <w:pPr>
+              <w:pStyle w:val="TableContents"/>
+              <w:rPr/>
+            </w:pPr>
+            <w:r>
+              <w:rPr/>
+              <w:t>Замена масла в коробке передач</w:t>
+            </w:r>
+          </w:p>
+        </w:tc>
+        <w:tc>
+          <w:tcPr>
+            <w:tcW w:w="1491" w:type="dxa"/>
+            <w:tcBorders>
+              <w:left w:val="single" w:sz="2" w:space="0" w:color="000000"/>
+              <w:bottom w:val="single" w:sz="2" w:space="0" w:color="000000"/>
+            </w:tcBorders>
+          </w:tcPr>
+          <w:p>
+            <w:pPr>
+              <w:pStyle w:val="TableContents"/>
+              <w:rPr/>
+            </w:pPr>
+            <w:r>
+              <w:rPr/>
+              <w:t>2</w:t>
+            </w:r>
+          </w:p>
+        </w:tc>
+        <w:tc>
+          <w:tcPr>
+            <w:tcW w:w="2109" w:type="dxa"/>
+            <w:tcBorders>
+              <w:left w:val="single" w:sz="2" w:space="0" w:color="000000"/>
+              <w:bottom w:val="single" w:sz="2" w:space="0" w:color="000000"/>
+            </w:tcBorders>
+          </w:tcPr>
+          <w:p>
+            <w:pPr>
+              <w:pStyle w:val="TableContents"/>
+              <w:rPr/>
+            </w:pPr>
+            <w:r>
+              <w:rPr/>
+              <w:t>6000</w:t>
+            </w:r>
+          </w:p>
+        </w:tc>
+        <w:tc>
+          <w:tcPr>
+            <w:tcW w:w="2710" w:type="dxa"/>
+            <w:tcBorders>
+              <w:left w:val="single" w:sz="2" w:space="0" w:color="000000"/>
+              <w:bottom w:val="single" w:sz="2" w:space="0" w:color="000000"/>
+              <w:right w:val="single" w:sz="2" w:space="0" w:color="000000"/>
+            </w:tcBorders>
+          </w:tcPr>
+          <w:p>
+            <w:pPr>
+              <w:pStyle w:val="TableContents"/>
+              <w:rPr/>
+            </w:pPr>
+            <w:r>
+              <w:rPr/>
+              <w:t>12000</w:t>
+            </w:r>
+          </w:p>
+        </w:tc>
+      </w:tr>
+      <w:tr>
+        <w:trPr/>
+        <w:tc>
+          <w:tcPr>
+            <w:tcW w:w="3328" w:type="dxa"/>
+            <w:tcBorders>
+              <w:left w:val="single" w:sz="2" w:space="0" w:color="000000"/>
+              <w:bottom w:val="single" w:sz="2" w:space="0" w:color="000000"/>
+            </w:tcBorders>
+          </w:tcPr>
+          <w:p>
+            <w:pPr>
+              <w:pStyle w:val="TableContents"/>
+              <w:rPr/>
+            </w:pPr>
+            <w:r>
+              <w:rPr/>
+              <w:t>Замена фильтра салона</w:t>
+            </w:r>
+          </w:p>
+        </w:tc>
+        <w:tc>
+          <w:tcPr>
+            <w:tcW w:w="1491" w:type="dxa"/>
+            <w:tcBorders>
+              <w:left w:val="single" w:sz="2" w:space="0" w:color="000000"/>
+              <w:bottom w:val="single" w:sz="2" w:space="0" w:color="000000"/>
+            </w:tcBorders>
+          </w:tcPr>
+          <w:p>
+            <w:pPr>
+              <w:pStyle w:val="TableContents"/>
+              <w:rPr/>
+            </w:pPr>
+            <w:r>
+              <w:rPr/>
+              <w:t>1</w:t>
+            </w:r>
+          </w:p>
+        </w:tc>
+        <w:tc>
+          <w:tcPr>
+            <w:tcW w:w="2109" w:type="dxa"/>
+            <w:tcBorders>
+              <w:left w:val="single" w:sz="2" w:space="0" w:color="000000"/>
+              <w:bottom w:val="single" w:sz="2" w:space="0" w:color="000000"/>
+            </w:tcBorders>
+          </w:tcPr>
+          <w:p>
+            <w:pPr>
+              <w:pStyle w:val="TableContents"/>
+              <w:rPr/>
+            </w:pPr>
+            <w:r>
+              <w:rPr/>
+              <w:t>3000</w:t>
+            </w:r>
+          </w:p>
+        </w:tc>
+        <w:tc>
+          <w:tcPr>
+            <w:tcW w:w="2710" w:type="dxa"/>
+            <w:tcBorders>
+              <w:left w:val="single" w:sz="2" w:space="0" w:color="000000"/>
+              <w:bottom w:val="single" w:sz="2" w:space="0" w:color="000000"/>
+              <w:right w:val="single" w:sz="2" w:space="0" w:color="000000"/>
+            </w:tcBorders>
+          </w:tcPr>
+          <w:p>
+            <w:pPr>
+              <w:pStyle w:val="TableContents"/>
+              <w:rPr/>
+            </w:pPr>
+            <w:r>
+              <w:rPr/>
+              <w:t>3000</w:t>
+            </w:r>
+          </w:p>
+        </w:tc>
+      </w:tr>
+      <w:tr>
+        <w:trPr/>
+        <w:tc>
+          <w:tcPr>
+            <w:tcW w:w="6928" w:type="dxa"/>
+            <w:gridSpan w:val="3"/>
+            <w:tcBorders>
+              <w:left w:val="single" w:sz="2" w:space="0" w:color="000000"/>
+              <w:bottom w:val="single" w:sz="2" w:space="0" w:color="000000"/>
+            </w:tcBorders>
+          </w:tcPr>
+          <w:p>
+            <w:pPr>
+              <w:pStyle w:val="TableContents"/>
+              <w:jc w:val="right"/>
+              <w:rPr/>
+            </w:pPr>
+            <w:r>
+              <w:rPr/>
+              <w:t>Финальная цена:</w:t>
+            </w:r>
+          </w:p>
+        </w:tc>
+        <w:tc>
+          <w:tcPr>
+            <w:tcW w:w="2710" w:type="dxa"/>
+            <w:tcBorders>
+              <w:left w:val="single" w:sz="2" w:space="0" w:color="000000"/>
+              <w:bottom w:val="single" w:sz="2" w:space="0" w:color="000000"/>
+              <w:right w:val="single" w:sz="2" w:space="0" w:color="000000"/>
+            </w:tcBorders>
+          </w:tcPr>
+          <w:p>
+            <w:pPr>
+              <w:pStyle w:val="TableContents"/>
+              <w:rPr/>
+            </w:pPr>
+            <w:r>
+              <w:rPr/>
+              <w:t>45000</w:t>
+            </w:r>
+          </w:p>
+        </w:tc>
+      </w:tr>
+    </w:tbl>
+    <w:p>
+      <w:pPr>
+        <w:pStyle w:val="Normal"/>
+        <w:bidi w:val="0"/>
+        <w:jc w:val="left"/>
+        <w:rPr/>
+      </w:pPr>
+      <w:r>
+        <w:rPr/>
       </w:r>
     </w:p>
     <w:p>

</xml_diff>

<commit_message>
feat: update about page and client reqeusts ordering
</commit_message>
<xml_diff>
--- a/public/dynamic_report.docx
+++ b/public/dynamic_report.docx
@@ -17,7 +17,7 @@
           <w:sz w:val="28"/>
           <w:szCs w:val="28"/>
         </w:rPr>
-        <w:t>Отчет по оказанным операциям и закупленным расходным материалам с 2024-05-23 по 2024-05-25.</w:t>
+        <w:t>Отчет по оказанным операциям и закупленным расходным материалам с 2024-05-24 по 2024-05-24.</w:t>
       </w:r>
     </w:p>
     <w:p>
@@ -52,7 +52,7 @@
           <w:sz w:val="28"/>
           <w:szCs w:val="28"/>
         </w:rPr>
-        <w:t>Приобретенные расходные материалы, общая сумма: 34403.95 </w:t>
+        <w:t>Приобретенные расходные материалы, общая сумма: 14101.119 </w:t>
       </w:r>
       <w:r>
         <w:rPr>
@@ -71,7 +71,7 @@
       </w:pPr>
       <w:r>
         <w:rPr/>
-        <w:t>Жеренков Мирослав Дмитриевич Audi A4 quattro А 123 АА 39 от 2024-05-23</w:t>
+        <w:t>Клиентов Клиент Клиентович Mercedes-Benz GL450 4matic А 123 АА 39 от 2024-05-24</w:t>
       </w:r>
     </w:p>
     <w:p>
@@ -91,7 +91,7 @@
       </w:r>
       <w:r>
         <w:rPr/>
-        <w:t>4</w:t>
+        <w:t>6</w:t>
       </w:r>
     </w:p>
     <w:tbl>
@@ -222,7 +222,7 @@
             </w:pPr>
             <w:r>
               <w:rPr/>
-              <w:t>Тормозная жидкость</w:t>
+              <w:t>Моторное масло</w:t>
             </w:r>
           </w:p>
         </w:tc>
@@ -260,7 +260,7 @@
             </w:pPr>
             <w:r>
               <w:rPr/>
-              <w:t>1200</w:t>
+              <w:t>3000.123</w:t>
             </w:r>
           </w:p>
         </w:tc>
@@ -280,7 +280,7 @@
             </w:pPr>
             <w:r>
               <w:rPr/>
-              <w:t>2400</w:t>
+              <w:t>6000.246</w:t>
             </w:r>
           </w:p>
         </w:tc>
@@ -302,7 +302,7 @@
             </w:pPr>
             <w:r>
               <w:rPr/>
-              <w:t>Жидкость гидроусилителя</w:t>
+              <w:t>Фильтр воздушный</w:t>
             </w:r>
           </w:p>
         </w:tc>
@@ -340,7 +340,7 @@
             </w:pPr>
             <w:r>
               <w:rPr/>
-              <w:t>700.8</w:t>
+              <w:t>500.25</w:t>
             </w:r>
           </w:p>
         </w:tc>
@@ -360,7 +360,7 @@
             </w:pPr>
             <w:r>
               <w:rPr/>
-              <w:t>700.8</w:t>
+              <w:t>500.25</w:t>
             </w:r>
           </w:p>
         </w:tc>
@@ -382,7 +382,7 @@
             </w:pPr>
             <w:r>
               <w:rPr/>
-              <w:t>Аккумулятор</w:t>
+              <w:t>Тормозная жидкость</w:t>
             </w:r>
           </w:p>
         </w:tc>
@@ -420,7 +420,7 @@
             </w:pPr>
             <w:r>
               <w:rPr/>
-              <w:t>5000</w:t>
+              <w:t>1200</w:t>
             </w:r>
           </w:p>
         </w:tc>
@@ -440,7 +440,7 @@
             </w:pPr>
             <w:r>
               <w:rPr/>
-              <w:t>15000</w:t>
+              <w:t>3600</w:t>
             </w:r>
           </w:p>
         </w:tc>
@@ -484,7 +484,7 @@
             </w:pPr>
             <w:r>
               <w:rPr/>
-              <w:t>18100.8</w:t>
+              <w:t>10100.496</w:t>
             </w:r>
           </w:p>
         </w:tc>
@@ -516,7 +516,7 @@
       </w:pPr>
       <w:r>
         <w:rPr/>
-        <w:t>Клиентов Клиент Клиентович Mercedes-Benz GL450 4matic А 123 АА 39 от 2024-05-24</w:t>
+        <w:t>Клиентов Клиент Клиентович Fiat 500 X AWD А 123 СС 39 от 2024-05-24</w:t>
       </w:r>
     </w:p>
     <w:p>
@@ -536,7 +536,7 @@
       </w:r>
       <w:r>
         <w:rPr/>
-        <w:t>6</w:t>
+        <w:t>7</w:t>
       </w:r>
     </w:p>
     <w:tbl>
@@ -667,7 +667,7 @@
             </w:pPr>
             <w:r>
               <w:rPr/>
-              <w:t>Моторное масло</w:t>
+              <w:t>Фильтр воздушный</w:t>
             </w:r>
           </w:p>
         </w:tc>
@@ -705,7 +705,7 @@
             </w:pPr>
             <w:r>
               <w:rPr/>
-              <w:t>3000.5</w:t>
+              <w:t>500.25</w:t>
             </w:r>
           </w:p>
         </w:tc>
@@ -725,7 +725,7 @@
             </w:pPr>
             <w:r>
               <w:rPr/>
-              <w:t>6001</w:t>
+              <w:t>1000.5</w:t>
             </w:r>
           </w:p>
         </w:tc>
@@ -734,166 +734,6 @@
         <w:trPr/>
         <w:tc>
           <w:tcPr>
-            <w:tcW w:w="3328" w:type="dxa"/>
-            <w:tcBorders>
-              <w:left w:val="single" w:sz="2" w:space="0" w:color="000000"/>
-              <w:bottom w:val="single" w:sz="2" w:space="0" w:color="000000"/>
-            </w:tcBorders>
-          </w:tcPr>
-          <w:p>
-            <w:pPr>
-              <w:pStyle w:val="TableContents"/>
-              <w:rPr/>
-            </w:pPr>
-            <w:r>
-              <w:rPr/>
-              <w:t>Фильтр воздушный</w:t>
-            </w:r>
-          </w:p>
-        </w:tc>
-        <w:tc>
-          <w:tcPr>
-            <w:tcW w:w="1491" w:type="dxa"/>
-            <w:tcBorders>
-              <w:left w:val="single" w:sz="2" w:space="0" w:color="000000"/>
-              <w:bottom w:val="single" w:sz="2" w:space="0" w:color="000000"/>
-            </w:tcBorders>
-          </w:tcPr>
-          <w:p>
-            <w:pPr>
-              <w:pStyle w:val="TableContents"/>
-              <w:rPr/>
-            </w:pPr>
-            <w:r>
-              <w:rPr/>
-              <w:t>1</w:t>
-            </w:r>
-          </w:p>
-        </w:tc>
-        <w:tc>
-          <w:tcPr>
-            <w:tcW w:w="2203" w:type="dxa"/>
-            <w:tcBorders>
-              <w:left w:val="single" w:sz="2" w:space="0" w:color="000000"/>
-              <w:bottom w:val="single" w:sz="2" w:space="0" w:color="000000"/>
-            </w:tcBorders>
-          </w:tcPr>
-          <w:p>
-            <w:pPr>
-              <w:pStyle w:val="TableContents"/>
-              <w:rPr/>
-            </w:pPr>
-            <w:r>
-              <w:rPr/>
-              <w:t>500.25</w:t>
-            </w:r>
-          </w:p>
-        </w:tc>
-        <w:tc>
-          <w:tcPr>
-            <w:tcW w:w="2616" w:type="dxa"/>
-            <w:tcBorders>
-              <w:left w:val="single" w:sz="2" w:space="0" w:color="000000"/>
-              <w:bottom w:val="single" w:sz="2" w:space="0" w:color="000000"/>
-              <w:right w:val="single" w:sz="2" w:space="0" w:color="000000"/>
-            </w:tcBorders>
-          </w:tcPr>
-          <w:p>
-            <w:pPr>
-              <w:pStyle w:val="TableContents"/>
-              <w:rPr/>
-            </w:pPr>
-            <w:r>
-              <w:rPr/>
-              <w:t>500.25</w:t>
-            </w:r>
-          </w:p>
-        </w:tc>
-      </w:tr>
-      <w:tr>
-        <w:trPr/>
-        <w:tc>
-          <w:tcPr>
-            <w:tcW w:w="3328" w:type="dxa"/>
-            <w:tcBorders>
-              <w:left w:val="single" w:sz="2" w:space="0" w:color="000000"/>
-              <w:bottom w:val="single" w:sz="2" w:space="0" w:color="000000"/>
-            </w:tcBorders>
-          </w:tcPr>
-          <w:p>
-            <w:pPr>
-              <w:pStyle w:val="TableContents"/>
-              <w:rPr/>
-            </w:pPr>
-            <w:r>
-              <w:rPr/>
-              <w:t>Тормозная жидкость</w:t>
-            </w:r>
-          </w:p>
-        </w:tc>
-        <w:tc>
-          <w:tcPr>
-            <w:tcW w:w="1491" w:type="dxa"/>
-            <w:tcBorders>
-              <w:left w:val="single" w:sz="2" w:space="0" w:color="000000"/>
-              <w:bottom w:val="single" w:sz="2" w:space="0" w:color="000000"/>
-            </w:tcBorders>
-          </w:tcPr>
-          <w:p>
-            <w:pPr>
-              <w:pStyle w:val="TableContents"/>
-              <w:rPr/>
-            </w:pPr>
-            <w:r>
-              <w:rPr/>
-              <w:t>3</w:t>
-            </w:r>
-          </w:p>
-        </w:tc>
-        <w:tc>
-          <w:tcPr>
-            <w:tcW w:w="2203" w:type="dxa"/>
-            <w:tcBorders>
-              <w:left w:val="single" w:sz="2" w:space="0" w:color="000000"/>
-              <w:bottom w:val="single" w:sz="2" w:space="0" w:color="000000"/>
-            </w:tcBorders>
-          </w:tcPr>
-          <w:p>
-            <w:pPr>
-              <w:pStyle w:val="TableContents"/>
-              <w:rPr/>
-            </w:pPr>
-            <w:r>
-              <w:rPr/>
-              <w:t>1200</w:t>
-            </w:r>
-          </w:p>
-        </w:tc>
-        <w:tc>
-          <w:tcPr>
-            <w:tcW w:w="2616" w:type="dxa"/>
-            <w:tcBorders>
-              <w:left w:val="single" w:sz="2" w:space="0" w:color="000000"/>
-              <w:bottom w:val="single" w:sz="2" w:space="0" w:color="000000"/>
-              <w:right w:val="single" w:sz="2" w:space="0" w:color="000000"/>
-            </w:tcBorders>
-          </w:tcPr>
-          <w:p>
-            <w:pPr>
-              <w:pStyle w:val="TableContents"/>
-              <w:rPr/>
-            </w:pPr>
-            <w:r>
-              <w:rPr/>
-              <w:t>3600</w:t>
-            </w:r>
-          </w:p>
-        </w:tc>
-      </w:tr>
-      <w:tr>
-        <w:trPr/>
-        <w:tc>
-          <w:tcPr>
             <w:tcW w:w="7022" w:type="dxa"/>
             <w:gridSpan w:val="3"/>
             <w:tcBorders>
@@ -929,7 +769,7 @@
             </w:pPr>
             <w:r>
               <w:rPr/>
-              <w:t>10101.25</w:t>
+              <w:t>1000.5</w:t>
             </w:r>
           </w:p>
         </w:tc>
@@ -961,7 +801,7 @@
       </w:pPr>
       <w:r>
         <w:rPr/>
-        <w:t>Клиентов Клиент Клиентович Fiat 500 X AWD А 123 СС 39 от 2024-05-24</w:t>
+        <w:t>Пользовательский Пользователь Пользователевич Volvo 740 Wagon А 123 АА 39 от 2024-05-24</w:t>
       </w:r>
     </w:p>
     <w:p>
@@ -981,7 +821,7 @@
       </w:r>
       <w:r>
         <w:rPr/>
-        <w:t>7</w:t>
+        <w:t>8</w:t>
       </w:r>
     </w:p>
     <w:tbl>
@@ -1112,7 +952,7 @@
             </w:pPr>
             <w:r>
               <w:rPr/>
-              <w:t>Фильтр воздушный</w:t>
+              <w:t>Моторное масло</w:t>
             </w:r>
           </w:p>
         </w:tc>
@@ -1131,7 +971,7 @@
             </w:pPr>
             <w:r>
               <w:rPr/>
-              <w:t>2</w:t>
+              <w:t>1</w:t>
             </w:r>
           </w:p>
         </w:tc>
@@ -1150,7 +990,7 @@
             </w:pPr>
             <w:r>
               <w:rPr/>
-              <w:t>500.25</w:t>
+              <w:t>3000.123</w:t>
             </w:r>
           </w:p>
         </w:tc>
@@ -1170,7 +1010,7 @@
             </w:pPr>
             <w:r>
               <w:rPr/>
-              <w:t>1000.5</w:t>
+              <w:t>3000.123</w:t>
             </w:r>
           </w:p>
         </w:tc>
@@ -1214,7 +1054,7 @@
             </w:pPr>
             <w:r>
               <w:rPr/>
-              <w:t>1000.5</w:t>
+              <w:t>3000.123</w:t>
             </w:r>
           </w:p>
         </w:tc>
@@ -1246,7 +1086,9 @@
       </w:pPr>
       <w:r>
         <w:rPr/>
-        <w:t>Пользовательский Пользователь Пользователевич Volvo 740 Wagon А 123 АА 39 от 2024-05-24</w:t>
+      </w:r>
+      <w:r>
+        <w:br w:type="page"/>
       </w:r>
     </w:p>
     <w:p>
@@ -1257,269 +1099,18 @@
         <w:rPr/>
       </w:pPr>
       <w:r>
-        <w:rPr/>
-        <w:t xml:space="preserve">Заказ наряд: </w:t>
-      </w:r>
-      <w:r>
-        <w:rPr/>
-        <w:t>№</w:t>
-      </w:r>
-      <w:r>
-        <w:rPr/>
-        <w:t>8</w:t>
-      </w:r>
-    </w:p>
-    <w:tbl>
-      <w:tblPr>
-        <w:tblW w:w="5000" w:type="pct"/>
-        <w:jc w:val="left"/>
-        <w:tblInd w:w="0" w:type="dxa"/>
-        <w:tblLayout w:type="fixed"/>
-        <w:tblCellMar>
-          <w:top w:w="29" w:type="dxa"/>
-          <w:left w:w="29" w:type="dxa"/>
-          <w:bottom w:w="29" w:type="dxa"/>
-          <w:right w:w="29" w:type="dxa"/>
-        </w:tblCellMar>
-      </w:tblPr>
-      <w:tblGrid>
-        <w:gridCol w:w="3328"/>
-        <w:gridCol w:w="1491"/>
-        <w:gridCol w:w="2203"/>
-        <w:gridCol w:w="2616"/>
-      </w:tblGrid>
-      <w:tr>
-        <w:trPr/>
-        <w:tc>
-          <w:tcPr>
-            <w:tcW w:w="3328" w:type="dxa"/>
-            <w:tcBorders>
-              <w:top w:val="single" w:sz="2" w:space="0" w:color="000000"/>
-              <w:left w:val="single" w:sz="2" w:space="0" w:color="000000"/>
-              <w:bottom w:val="single" w:sz="2" w:space="0" w:color="000000"/>
-            </w:tcBorders>
-          </w:tcPr>
-          <w:p>
-            <w:pPr>
-              <w:pStyle w:val="TableContents"/>
-              <w:rPr/>
-            </w:pPr>
-            <w:r>
-              <w:rPr/>
-              <w:t>Расходник</w:t>
-            </w:r>
-          </w:p>
-        </w:tc>
-        <w:tc>
-          <w:tcPr>
-            <w:tcW w:w="1491" w:type="dxa"/>
-            <w:tcBorders>
-              <w:top w:val="single" w:sz="2" w:space="0" w:color="000000"/>
-              <w:left w:val="single" w:sz="2" w:space="0" w:color="000000"/>
-              <w:bottom w:val="single" w:sz="2" w:space="0" w:color="000000"/>
-            </w:tcBorders>
-          </w:tcPr>
-          <w:p>
-            <w:pPr>
-              <w:pStyle w:val="TableContents"/>
-              <w:rPr/>
-            </w:pPr>
-            <w:r>
-              <w:rPr/>
-              <w:t>Количество</w:t>
-            </w:r>
-          </w:p>
-        </w:tc>
-        <w:tc>
-          <w:tcPr>
-            <w:tcW w:w="2203" w:type="dxa"/>
-            <w:tcBorders>
-              <w:top w:val="single" w:sz="2" w:space="0" w:color="000000"/>
-              <w:left w:val="single" w:sz="2" w:space="0" w:color="000000"/>
-              <w:bottom w:val="single" w:sz="2" w:space="0" w:color="000000"/>
-            </w:tcBorders>
-          </w:tcPr>
-          <w:p>
-            <w:pPr>
-              <w:pStyle w:val="TableContents"/>
-              <w:rPr/>
-            </w:pPr>
-            <w:r>
-              <w:rPr/>
-              <w:t>Цена</w:t>
-            </w:r>
-            <w:r>
-              <w:rPr/>
-              <w:t>d (в рублях)</w:t>
-            </w:r>
-          </w:p>
-        </w:tc>
-        <w:tc>
-          <w:tcPr>
-            <w:tcW w:w="2616" w:type="dxa"/>
-            <w:tcBorders>
-              <w:top w:val="single" w:sz="2" w:space="0" w:color="000000"/>
-              <w:left w:val="single" w:sz="2" w:space="0" w:color="000000"/>
-              <w:bottom w:val="single" w:sz="2" w:space="0" w:color="000000"/>
-              <w:right w:val="single" w:sz="2" w:space="0" w:color="000000"/>
-            </w:tcBorders>
-          </w:tcPr>
-          <w:p>
-            <w:pPr>
-              <w:pStyle w:val="TableContents"/>
-              <w:rPr/>
-            </w:pPr>
-            <w:r>
-              <w:rPr/>
-              <w:t xml:space="preserve">Общая сумма </w:t>
-            </w:r>
-            <w:r>
-              <w:rPr/>
-              <w:t>(в рублях)</w:t>
-            </w:r>
-          </w:p>
-        </w:tc>
-      </w:tr>
-      <w:tr>
-        <w:trPr/>
-        <w:tc>
-          <w:tcPr>
-            <w:tcW w:w="3328" w:type="dxa"/>
-            <w:tcBorders>
-              <w:left w:val="single" w:sz="2" w:space="0" w:color="000000"/>
-              <w:bottom w:val="single" w:sz="2" w:space="0" w:color="000000"/>
-            </w:tcBorders>
-          </w:tcPr>
-          <w:p>
-            <w:pPr>
-              <w:pStyle w:val="TableContents"/>
-              <w:rPr/>
-            </w:pPr>
-            <w:r>
-              <w:rPr/>
-              <w:t>Моторное масло</w:t>
-            </w:r>
-          </w:p>
-        </w:tc>
-        <w:tc>
-          <w:tcPr>
-            <w:tcW w:w="1491" w:type="dxa"/>
-            <w:tcBorders>
-              <w:left w:val="single" w:sz="2" w:space="0" w:color="000000"/>
-              <w:bottom w:val="single" w:sz="2" w:space="0" w:color="000000"/>
-            </w:tcBorders>
-          </w:tcPr>
-          <w:p>
-            <w:pPr>
-              <w:pStyle w:val="TableContents"/>
-              <w:rPr/>
-            </w:pPr>
-            <w:r>
-              <w:rPr/>
-              <w:t>1</w:t>
-            </w:r>
-          </w:p>
-        </w:tc>
-        <w:tc>
-          <w:tcPr>
-            <w:tcW w:w="2203" w:type="dxa"/>
-            <w:tcBorders>
-              <w:left w:val="single" w:sz="2" w:space="0" w:color="000000"/>
-              <w:bottom w:val="single" w:sz="2" w:space="0" w:color="000000"/>
-            </w:tcBorders>
-          </w:tcPr>
-          <w:p>
-            <w:pPr>
-              <w:pStyle w:val="TableContents"/>
-              <w:rPr/>
-            </w:pPr>
-            <w:r>
-              <w:rPr/>
-              <w:t>3000.5</w:t>
-            </w:r>
-          </w:p>
-        </w:tc>
-        <w:tc>
-          <w:tcPr>
-            <w:tcW w:w="2616" w:type="dxa"/>
-            <w:tcBorders>
-              <w:left w:val="single" w:sz="2" w:space="0" w:color="000000"/>
-              <w:bottom w:val="single" w:sz="2" w:space="0" w:color="000000"/>
-              <w:right w:val="single" w:sz="2" w:space="0" w:color="000000"/>
-            </w:tcBorders>
-          </w:tcPr>
-          <w:p>
-            <w:pPr>
-              <w:pStyle w:val="TableContents"/>
-              <w:rPr/>
-            </w:pPr>
-            <w:r>
-              <w:rPr/>
-              <w:t>3000.5</w:t>
-            </w:r>
-          </w:p>
-        </w:tc>
-      </w:tr>
-      <w:tr>
-        <w:trPr/>
-        <w:tc>
-          <w:tcPr>
-            <w:tcW w:w="7022" w:type="dxa"/>
-            <w:gridSpan w:val="3"/>
-            <w:tcBorders>
-              <w:left w:val="single" w:sz="2" w:space="0" w:color="000000"/>
-              <w:bottom w:val="single" w:sz="2" w:space="0" w:color="000000"/>
-            </w:tcBorders>
-          </w:tcPr>
-          <w:p>
-            <w:pPr>
-              <w:pStyle w:val="TableContents"/>
-              <w:jc w:val="right"/>
-              <w:rPr/>
-            </w:pPr>
-            <w:r>
-              <w:rPr/>
-              <w:t>Финальная цена:</w:t>
-            </w:r>
-          </w:p>
-        </w:tc>
-        <w:tc>
-          <w:tcPr>
-            <w:tcW w:w="2616" w:type="dxa"/>
-            <w:tcBorders>
-              <w:left w:val="single" w:sz="2" w:space="0" w:color="000000"/>
-              <w:bottom w:val="single" w:sz="2" w:space="0" w:color="000000"/>
-              <w:right w:val="single" w:sz="2" w:space="0" w:color="000000"/>
-            </w:tcBorders>
-          </w:tcPr>
-          <w:p>
-            <w:pPr>
-              <w:pStyle w:val="TableContents"/>
-              <w:rPr/>
-            </w:pPr>
-            <w:r>
-              <w:rPr/>
-              <w:t>3000.5</w:t>
-            </w:r>
-          </w:p>
-        </w:tc>
-      </w:tr>
-    </w:tbl>
-    <w:p>
-      <w:pPr>
-        <w:pStyle w:val="Normal"/>
-        <w:bidi w:val="0"/>
-        <w:jc w:val="left"/>
         <w:rPr>
-          <w:sz w:val="24"/>
-          <w:szCs w:val="24"/>
+          <w:sz w:val="28"/>
+          <w:szCs w:val="28"/>
         </w:rPr>
-      </w:pPr>
+        <w:t>Указанные услуги, общая сумма: 24000 </w:t>
+      </w:r>
       <w:r>
         <w:rPr>
-          <w:sz w:val="24"/>
-          <w:szCs w:val="24"/>
+          <w:sz w:val="28"/>
+          <w:szCs w:val="28"/>
         </w:rPr>
+        <w:t>р.</w:t>
       </w:r>
     </w:p>
     <w:p>
@@ -1531,7 +1122,7 @@
       </w:pPr>
       <w:r>
         <w:rPr/>
-        <w:t>Жеренков Мирослав Дмитриевич BMW X4 M40i О 321 ОО 39 от 2024-05-25</w:t>
+        <w:t>Клиентов Клиент Клиентович Mercedes-Benz GL450 4matic А 123 АА 39 от 2024-05-24</w:t>
       </w:r>
     </w:p>
     <w:p>
@@ -1551,408 +1142,7 @@
       </w:r>
       <w:r>
         <w:rPr/>
-        <w:t>5</w:t>
-      </w:r>
-    </w:p>
-    <w:tbl>
-      <w:tblPr>
-        <w:tblW w:w="5000" w:type="pct"/>
-        <w:jc w:val="left"/>
-        <w:tblInd w:w="0" w:type="dxa"/>
-        <w:tblLayout w:type="fixed"/>
-        <w:tblCellMar>
-          <w:top w:w="29" w:type="dxa"/>
-          <w:left w:w="29" w:type="dxa"/>
-          <w:bottom w:w="29" w:type="dxa"/>
-          <w:right w:w="29" w:type="dxa"/>
-        </w:tblCellMar>
-      </w:tblPr>
-      <w:tblGrid>
-        <w:gridCol w:w="3328"/>
-        <w:gridCol w:w="1491"/>
-        <w:gridCol w:w="2203"/>
-        <w:gridCol w:w="2616"/>
-      </w:tblGrid>
-      <w:tr>
-        <w:trPr/>
-        <w:tc>
-          <w:tcPr>
-            <w:tcW w:w="3328" w:type="dxa"/>
-            <w:tcBorders>
-              <w:top w:val="single" w:sz="2" w:space="0" w:color="000000"/>
-              <w:left w:val="single" w:sz="2" w:space="0" w:color="000000"/>
-              <w:bottom w:val="single" w:sz="2" w:space="0" w:color="000000"/>
-            </w:tcBorders>
-          </w:tcPr>
-          <w:p>
-            <w:pPr>
-              <w:pStyle w:val="TableContents"/>
-              <w:rPr/>
-            </w:pPr>
-            <w:r>
-              <w:rPr/>
-              <w:t>Расходник</w:t>
-            </w:r>
-          </w:p>
-        </w:tc>
-        <w:tc>
-          <w:tcPr>
-            <w:tcW w:w="1491" w:type="dxa"/>
-            <w:tcBorders>
-              <w:top w:val="single" w:sz="2" w:space="0" w:color="000000"/>
-              <w:left w:val="single" w:sz="2" w:space="0" w:color="000000"/>
-              <w:bottom w:val="single" w:sz="2" w:space="0" w:color="000000"/>
-            </w:tcBorders>
-          </w:tcPr>
-          <w:p>
-            <w:pPr>
-              <w:pStyle w:val="TableContents"/>
-              <w:rPr/>
-            </w:pPr>
-            <w:r>
-              <w:rPr/>
-              <w:t>Количество</w:t>
-            </w:r>
-          </w:p>
-        </w:tc>
-        <w:tc>
-          <w:tcPr>
-            <w:tcW w:w="2203" w:type="dxa"/>
-            <w:tcBorders>
-              <w:top w:val="single" w:sz="2" w:space="0" w:color="000000"/>
-              <w:left w:val="single" w:sz="2" w:space="0" w:color="000000"/>
-              <w:bottom w:val="single" w:sz="2" w:space="0" w:color="000000"/>
-            </w:tcBorders>
-          </w:tcPr>
-          <w:p>
-            <w:pPr>
-              <w:pStyle w:val="TableContents"/>
-              <w:rPr/>
-            </w:pPr>
-            <w:r>
-              <w:rPr/>
-              <w:t>Цена</w:t>
-            </w:r>
-            <w:r>
-              <w:rPr/>
-              <w:t>d (в рублях)</w:t>
-            </w:r>
-          </w:p>
-        </w:tc>
-        <w:tc>
-          <w:tcPr>
-            <w:tcW w:w="2616" w:type="dxa"/>
-            <w:tcBorders>
-              <w:top w:val="single" w:sz="2" w:space="0" w:color="000000"/>
-              <w:left w:val="single" w:sz="2" w:space="0" w:color="000000"/>
-              <w:bottom w:val="single" w:sz="2" w:space="0" w:color="000000"/>
-              <w:right w:val="single" w:sz="2" w:space="0" w:color="000000"/>
-            </w:tcBorders>
-          </w:tcPr>
-          <w:p>
-            <w:pPr>
-              <w:pStyle w:val="TableContents"/>
-              <w:rPr/>
-            </w:pPr>
-            <w:r>
-              <w:rPr/>
-              <w:t xml:space="preserve">Общая сумма </w:t>
-            </w:r>
-            <w:r>
-              <w:rPr/>
-              <w:t>(в рублях)</w:t>
-            </w:r>
-          </w:p>
-        </w:tc>
-      </w:tr>
-      <w:tr>
-        <w:trPr/>
-        <w:tc>
-          <w:tcPr>
-            <w:tcW w:w="3328" w:type="dxa"/>
-            <w:tcBorders>
-              <w:left w:val="single" w:sz="2" w:space="0" w:color="000000"/>
-              <w:bottom w:val="single" w:sz="2" w:space="0" w:color="000000"/>
-            </w:tcBorders>
-          </w:tcPr>
-          <w:p>
-            <w:pPr>
-              <w:pStyle w:val="TableContents"/>
-              <w:rPr/>
-            </w:pPr>
-            <w:r>
-              <w:rPr/>
-              <w:t>Фильтр воздушный</w:t>
-            </w:r>
-          </w:p>
-        </w:tc>
-        <w:tc>
-          <w:tcPr>
-            <w:tcW w:w="1491" w:type="dxa"/>
-            <w:tcBorders>
-              <w:left w:val="single" w:sz="2" w:space="0" w:color="000000"/>
-              <w:bottom w:val="single" w:sz="2" w:space="0" w:color="000000"/>
-            </w:tcBorders>
-          </w:tcPr>
-          <w:p>
-            <w:pPr>
-              <w:pStyle w:val="TableContents"/>
-              <w:rPr/>
-            </w:pPr>
-            <w:r>
-              <w:rPr/>
-              <w:t>2</w:t>
-            </w:r>
-          </w:p>
-        </w:tc>
-        <w:tc>
-          <w:tcPr>
-            <w:tcW w:w="2203" w:type="dxa"/>
-            <w:tcBorders>
-              <w:left w:val="single" w:sz="2" w:space="0" w:color="000000"/>
-              <w:bottom w:val="single" w:sz="2" w:space="0" w:color="000000"/>
-            </w:tcBorders>
-          </w:tcPr>
-          <w:p>
-            <w:pPr>
-              <w:pStyle w:val="TableContents"/>
-              <w:rPr/>
-            </w:pPr>
-            <w:r>
-              <w:rPr/>
-              <w:t>500.25</w:t>
-            </w:r>
-          </w:p>
-        </w:tc>
-        <w:tc>
-          <w:tcPr>
-            <w:tcW w:w="2616" w:type="dxa"/>
-            <w:tcBorders>
-              <w:left w:val="single" w:sz="2" w:space="0" w:color="000000"/>
-              <w:bottom w:val="single" w:sz="2" w:space="0" w:color="000000"/>
-              <w:right w:val="single" w:sz="2" w:space="0" w:color="000000"/>
-            </w:tcBorders>
-          </w:tcPr>
-          <w:p>
-            <w:pPr>
-              <w:pStyle w:val="TableContents"/>
-              <w:rPr/>
-            </w:pPr>
-            <w:r>
-              <w:rPr/>
-              <w:t>1000.5</w:t>
-            </w:r>
-          </w:p>
-        </w:tc>
-      </w:tr>
-      <w:tr>
-        <w:trPr/>
-        <w:tc>
-          <w:tcPr>
-            <w:tcW w:w="3328" w:type="dxa"/>
-            <w:tcBorders>
-              <w:left w:val="single" w:sz="2" w:space="0" w:color="000000"/>
-              <w:bottom w:val="single" w:sz="2" w:space="0" w:color="000000"/>
-            </w:tcBorders>
-          </w:tcPr>
-          <w:p>
-            <w:pPr>
-              <w:pStyle w:val="TableContents"/>
-              <w:rPr/>
-            </w:pPr>
-            <w:r>
-              <w:rPr/>
-              <w:t>Фильтр топливный</w:t>
-            </w:r>
-          </w:p>
-        </w:tc>
-        <w:tc>
-          <w:tcPr>
-            <w:tcW w:w="1491" w:type="dxa"/>
-            <w:tcBorders>
-              <w:left w:val="single" w:sz="2" w:space="0" w:color="000000"/>
-              <w:bottom w:val="single" w:sz="2" w:space="0" w:color="000000"/>
-            </w:tcBorders>
-          </w:tcPr>
-          <w:p>
-            <w:pPr>
-              <w:pStyle w:val="TableContents"/>
-              <w:rPr/>
-            </w:pPr>
-            <w:r>
-              <w:rPr/>
-              <w:t>2</w:t>
-            </w:r>
-          </w:p>
-        </w:tc>
-        <w:tc>
-          <w:tcPr>
-            <w:tcW w:w="2203" w:type="dxa"/>
-            <w:tcBorders>
-              <w:left w:val="single" w:sz="2" w:space="0" w:color="000000"/>
-              <w:bottom w:val="single" w:sz="2" w:space="0" w:color="000000"/>
-            </w:tcBorders>
-          </w:tcPr>
-          <w:p>
-            <w:pPr>
-              <w:pStyle w:val="TableContents"/>
-              <w:rPr/>
-            </w:pPr>
-            <w:r>
-              <w:rPr/>
-              <w:t>600.2</w:t>
-            </w:r>
-          </w:p>
-        </w:tc>
-        <w:tc>
-          <w:tcPr>
-            <w:tcW w:w="2616" w:type="dxa"/>
-            <w:tcBorders>
-              <w:left w:val="single" w:sz="2" w:space="0" w:color="000000"/>
-              <w:bottom w:val="single" w:sz="2" w:space="0" w:color="000000"/>
-              <w:right w:val="single" w:sz="2" w:space="0" w:color="000000"/>
-            </w:tcBorders>
-          </w:tcPr>
-          <w:p>
-            <w:pPr>
-              <w:pStyle w:val="TableContents"/>
-              <w:rPr/>
-            </w:pPr>
-            <w:r>
-              <w:rPr/>
-              <w:t>1200.4</w:t>
-            </w:r>
-          </w:p>
-        </w:tc>
-      </w:tr>
-      <w:tr>
-        <w:trPr/>
-        <w:tc>
-          <w:tcPr>
-            <w:tcW w:w="7022" w:type="dxa"/>
-            <w:gridSpan w:val="3"/>
-            <w:tcBorders>
-              <w:left w:val="single" w:sz="2" w:space="0" w:color="000000"/>
-              <w:bottom w:val="single" w:sz="2" w:space="0" w:color="000000"/>
-            </w:tcBorders>
-          </w:tcPr>
-          <w:p>
-            <w:pPr>
-              <w:pStyle w:val="TableContents"/>
-              <w:jc w:val="right"/>
-              <w:rPr/>
-            </w:pPr>
-            <w:r>
-              <w:rPr/>
-              <w:t>Финальная цена:</w:t>
-            </w:r>
-          </w:p>
-        </w:tc>
-        <w:tc>
-          <w:tcPr>
-            <w:tcW w:w="2616" w:type="dxa"/>
-            <w:tcBorders>
-              <w:left w:val="single" w:sz="2" w:space="0" w:color="000000"/>
-              <w:bottom w:val="single" w:sz="2" w:space="0" w:color="000000"/>
-              <w:right w:val="single" w:sz="2" w:space="0" w:color="000000"/>
-            </w:tcBorders>
-          </w:tcPr>
-          <w:p>
-            <w:pPr>
-              <w:pStyle w:val="TableContents"/>
-              <w:rPr/>
-            </w:pPr>
-            <w:r>
-              <w:rPr/>
-              <w:t>2200.9</w:t>
-            </w:r>
-          </w:p>
-        </w:tc>
-      </w:tr>
-    </w:tbl>
-    <w:p>
-      <w:pPr>
-        <w:pStyle w:val="Normal"/>
-        <w:bidi w:val="0"/>
-        <w:jc w:val="left"/>
-        <w:rPr>
-          <w:sz w:val="24"/>
-          <w:szCs w:val="24"/>
-        </w:rPr>
-      </w:pPr>
-      <w:r>
-        <w:rPr>
-          <w:sz w:val="24"/>
-          <w:szCs w:val="24"/>
-        </w:rPr>
-      </w:r>
-    </w:p>
-    <w:p>
-      <w:pPr>
-        <w:pStyle w:val="Normal"/>
-        <w:bidi w:val="0"/>
-        <w:jc w:val="left"/>
-        <w:rPr/>
-      </w:pPr>
-      <w:r>
-        <w:rPr/>
-      </w:r>
-      <w:r>
-        <w:br w:type="page"/>
-      </w:r>
-    </w:p>
-    <w:p>
-      <w:pPr>
-        <w:pStyle w:val="Normal"/>
-        <w:bidi w:val="0"/>
-        <w:jc w:val="left"/>
-        <w:rPr/>
-      </w:pPr>
-      <w:r>
-        <w:rPr>
-          <w:sz w:val="28"/>
-          <w:szCs w:val="28"/>
-        </w:rPr>
-        <w:t>Указанные услуги, общая сумма: 73500 </w:t>
-      </w:r>
-      <w:r>
-        <w:rPr>
-          <w:sz w:val="28"/>
-          <w:szCs w:val="28"/>
-        </w:rPr>
-        <w:t>р.</w:t>
-      </w:r>
-    </w:p>
-    <w:p>
-      <w:pPr>
-        <w:pStyle w:val="Normal"/>
-        <w:bidi w:val="0"/>
-        <w:jc w:val="left"/>
-        <w:rPr/>
-      </w:pPr>
-      <w:r>
-        <w:rPr/>
-        <w:t>Жеренков Мирослав Дмитриевич Audi A4 quattro А 123 АА 39 от 2024-05-23</w:t>
-      </w:r>
-    </w:p>
-    <w:p>
-      <w:pPr>
-        <w:pStyle w:val="Normal"/>
-        <w:bidi w:val="0"/>
-        <w:jc w:val="left"/>
-        <w:rPr/>
-      </w:pPr>
-      <w:r>
-        <w:rPr/>
-        <w:t xml:space="preserve">Заказ наряд: </w:t>
-      </w:r>
-      <w:r>
-        <w:rPr/>
-        <w:t>№</w:t>
-      </w:r>
-      <w:r>
-        <w:rPr/>
-        <w:t>4</w:t>
+        <w:t>6</w:t>
       </w:r>
     </w:p>
     <w:tbl>
@@ -2083,7 +1273,7 @@
             </w:pPr>
             <w:r>
               <w:rPr/>
-              <w:t>Замена тормозных колодок (задних)</w:t>
+              <w:t>Замена масла и фильтра</w:t>
             </w:r>
           </w:p>
         </w:tc>
@@ -2102,7 +1292,7 @@
             </w:pPr>
             <w:r>
               <w:rPr/>
-              <w:t>2</w:t>
+              <w:t>1</w:t>
             </w:r>
           </w:p>
         </w:tc>
@@ -2121,7 +1311,7 @@
             </w:pPr>
             <w:r>
               <w:rPr/>
-              <w:t>8000</w:t>
+              <w:t>5000</w:t>
             </w:r>
           </w:p>
         </w:tc>
@@ -2141,7 +1331,7 @@
             </w:pPr>
             <w:r>
               <w:rPr/>
-              <w:t>16000</w:t>
+              <w:t>5000</w:t>
             </w:r>
           </w:p>
         </w:tc>
@@ -2163,7 +1353,7 @@
             </w:pPr>
             <w:r>
               <w:rPr/>
-              <w:t>Замена тормозных дисков (передних)</w:t>
+              <w:t>Замена масла в коробке передач</w:t>
             </w:r>
           </w:p>
         </w:tc>
@@ -2201,7 +1391,7 @@
             </w:pPr>
             <w:r>
               <w:rPr/>
-              <w:t>14000</w:t>
+              <w:t>6000</w:t>
             </w:r>
           </w:p>
         </w:tc>
@@ -2221,7 +1411,7 @@
             </w:pPr>
             <w:r>
               <w:rPr/>
-              <w:t>14000</w:t>
+              <w:t>6000</w:t>
             </w:r>
           </w:p>
         </w:tc>
@@ -2243,7 +1433,7 @@
             </w:pPr>
             <w:r>
               <w:rPr/>
-              <w:t>Замена масла в коробке передач</w:t>
+              <w:t>Замена антифриза</w:t>
             </w:r>
           </w:p>
         </w:tc>
@@ -2262,7 +1452,7 @@
             </w:pPr>
             <w:r>
               <w:rPr/>
-              <w:t>2</w:t>
+              <w:t>1</w:t>
             </w:r>
           </w:p>
         </w:tc>
@@ -2281,7 +1471,7 @@
             </w:pPr>
             <w:r>
               <w:rPr/>
-              <w:t>6000</w:t>
+              <w:t>4000</w:t>
             </w:r>
           </w:p>
         </w:tc>
@@ -2301,7 +1491,7 @@
             </w:pPr>
             <w:r>
               <w:rPr/>
-              <w:t>12000</w:t>
+              <w:t>4000</w:t>
             </w:r>
           </w:p>
         </w:tc>
@@ -2310,86 +1500,6 @@
         <w:trPr/>
         <w:tc>
           <w:tcPr>
-            <w:tcW w:w="3328" w:type="dxa"/>
-            <w:tcBorders>
-              <w:left w:val="single" w:sz="2" w:space="0" w:color="000000"/>
-              <w:bottom w:val="single" w:sz="2" w:space="0" w:color="000000"/>
-            </w:tcBorders>
-          </w:tcPr>
-          <w:p>
-            <w:pPr>
-              <w:pStyle w:val="TableContents"/>
-              <w:rPr/>
-            </w:pPr>
-            <w:r>
-              <w:rPr/>
-              <w:t>Замена фильтра салона</w:t>
-            </w:r>
-          </w:p>
-        </w:tc>
-        <w:tc>
-          <w:tcPr>
-            <w:tcW w:w="1491" w:type="dxa"/>
-            <w:tcBorders>
-              <w:left w:val="single" w:sz="2" w:space="0" w:color="000000"/>
-              <w:bottom w:val="single" w:sz="2" w:space="0" w:color="000000"/>
-            </w:tcBorders>
-          </w:tcPr>
-          <w:p>
-            <w:pPr>
-              <w:pStyle w:val="TableContents"/>
-              <w:rPr/>
-            </w:pPr>
-            <w:r>
-              <w:rPr/>
-              <w:t>1</w:t>
-            </w:r>
-          </w:p>
-        </w:tc>
-        <w:tc>
-          <w:tcPr>
-            <w:tcW w:w="2109" w:type="dxa"/>
-            <w:tcBorders>
-              <w:left w:val="single" w:sz="2" w:space="0" w:color="000000"/>
-              <w:bottom w:val="single" w:sz="2" w:space="0" w:color="000000"/>
-            </w:tcBorders>
-          </w:tcPr>
-          <w:p>
-            <w:pPr>
-              <w:pStyle w:val="TableContents"/>
-              <w:rPr/>
-            </w:pPr>
-            <w:r>
-              <w:rPr/>
-              <w:t>3000</w:t>
-            </w:r>
-          </w:p>
-        </w:tc>
-        <w:tc>
-          <w:tcPr>
-            <w:tcW w:w="2710" w:type="dxa"/>
-            <w:tcBorders>
-              <w:left w:val="single" w:sz="2" w:space="0" w:color="000000"/>
-              <w:bottom w:val="single" w:sz="2" w:space="0" w:color="000000"/>
-              <w:right w:val="single" w:sz="2" w:space="0" w:color="000000"/>
-            </w:tcBorders>
-          </w:tcPr>
-          <w:p>
-            <w:pPr>
-              <w:pStyle w:val="TableContents"/>
-              <w:rPr/>
-            </w:pPr>
-            <w:r>
-              <w:rPr/>
-              <w:t>3000</w:t>
-            </w:r>
-          </w:p>
-        </w:tc>
-      </w:tr>
-      <w:tr>
-        <w:trPr/>
-        <w:tc>
-          <w:tcPr>
             <w:tcW w:w="6928" w:type="dxa"/>
             <w:gridSpan w:val="3"/>
             <w:tcBorders>
@@ -2425,7 +1535,7 @@
             </w:pPr>
             <w:r>
               <w:rPr/>
-              <w:t>45000</w:t>
+              <w:t>15000</w:t>
             </w:r>
           </w:p>
         </w:tc>
@@ -2451,7 +1561,7 @@
       </w:pPr>
       <w:r>
         <w:rPr/>
-        <w:t>Клиентов Клиент Клиентович Mercedes-Benz GL450 4matic А 123 АА 39 от 2024-05-24</w:t>
+        <w:t>Клиентов Клиент Клиентович Fiat 500 X AWD А 123 СС 39 от 2024-05-24</w:t>
       </w:r>
     </w:p>
     <w:p>
@@ -2471,7 +1581,7 @@
       </w:r>
       <w:r>
         <w:rPr/>
-        <w:t>6</w:t>
+        <w:t>7</w:t>
       </w:r>
     </w:p>
     <w:tbl>
@@ -2602,7 +1712,7 @@
             </w:pPr>
             <w:r>
               <w:rPr/>
-              <w:t>Замена масла и фильтра</w:t>
+              <w:t>Замена фильтра воздушного</w:t>
             </w:r>
           </w:p>
         </w:tc>
@@ -2621,7 +1731,7 @@
             </w:pPr>
             <w:r>
               <w:rPr/>
-              <w:t>1</w:t>
+              <w:t>2</w:t>
             </w:r>
           </w:p>
         </w:tc>
@@ -2640,7 +1750,7 @@
             </w:pPr>
             <w:r>
               <w:rPr/>
-              <w:t>5000</w:t>
+              <w:t>2000</w:t>
             </w:r>
           </w:p>
         </w:tc>
@@ -2660,7 +1770,7 @@
             </w:pPr>
             <w:r>
               <w:rPr/>
-              <w:t>5000</w:t>
+              <w:t>4000</w:t>
             </w:r>
           </w:p>
         </w:tc>
@@ -2669,166 +1779,6 @@
         <w:trPr/>
         <w:tc>
           <w:tcPr>
-            <w:tcW w:w="3328" w:type="dxa"/>
-            <w:tcBorders>
-              <w:left w:val="single" w:sz="2" w:space="0" w:color="000000"/>
-              <w:bottom w:val="single" w:sz="2" w:space="0" w:color="000000"/>
-            </w:tcBorders>
-          </w:tcPr>
-          <w:p>
-            <w:pPr>
-              <w:pStyle w:val="TableContents"/>
-              <w:rPr/>
-            </w:pPr>
-            <w:r>
-              <w:rPr/>
-              <w:t>Замена масла в коробке передач</w:t>
-            </w:r>
-          </w:p>
-        </w:tc>
-        <w:tc>
-          <w:tcPr>
-            <w:tcW w:w="1491" w:type="dxa"/>
-            <w:tcBorders>
-              <w:left w:val="single" w:sz="2" w:space="0" w:color="000000"/>
-              <w:bottom w:val="single" w:sz="2" w:space="0" w:color="000000"/>
-            </w:tcBorders>
-          </w:tcPr>
-          <w:p>
-            <w:pPr>
-              <w:pStyle w:val="TableContents"/>
-              <w:rPr/>
-            </w:pPr>
-            <w:r>
-              <w:rPr/>
-              <w:t>1</w:t>
-            </w:r>
-          </w:p>
-        </w:tc>
-        <w:tc>
-          <w:tcPr>
-            <w:tcW w:w="2109" w:type="dxa"/>
-            <w:tcBorders>
-              <w:left w:val="single" w:sz="2" w:space="0" w:color="000000"/>
-              <w:bottom w:val="single" w:sz="2" w:space="0" w:color="000000"/>
-            </w:tcBorders>
-          </w:tcPr>
-          <w:p>
-            <w:pPr>
-              <w:pStyle w:val="TableContents"/>
-              <w:rPr/>
-            </w:pPr>
-            <w:r>
-              <w:rPr/>
-              <w:t>6000</w:t>
-            </w:r>
-          </w:p>
-        </w:tc>
-        <w:tc>
-          <w:tcPr>
-            <w:tcW w:w="2710" w:type="dxa"/>
-            <w:tcBorders>
-              <w:left w:val="single" w:sz="2" w:space="0" w:color="000000"/>
-              <w:bottom w:val="single" w:sz="2" w:space="0" w:color="000000"/>
-              <w:right w:val="single" w:sz="2" w:space="0" w:color="000000"/>
-            </w:tcBorders>
-          </w:tcPr>
-          <w:p>
-            <w:pPr>
-              <w:pStyle w:val="TableContents"/>
-              <w:rPr/>
-            </w:pPr>
-            <w:r>
-              <w:rPr/>
-              <w:t>6000</w:t>
-            </w:r>
-          </w:p>
-        </w:tc>
-      </w:tr>
-      <w:tr>
-        <w:trPr/>
-        <w:tc>
-          <w:tcPr>
-            <w:tcW w:w="3328" w:type="dxa"/>
-            <w:tcBorders>
-              <w:left w:val="single" w:sz="2" w:space="0" w:color="000000"/>
-              <w:bottom w:val="single" w:sz="2" w:space="0" w:color="000000"/>
-            </w:tcBorders>
-          </w:tcPr>
-          <w:p>
-            <w:pPr>
-              <w:pStyle w:val="TableContents"/>
-              <w:rPr/>
-            </w:pPr>
-            <w:r>
-              <w:rPr/>
-              <w:t>Замена антифриза</w:t>
-            </w:r>
-          </w:p>
-        </w:tc>
-        <w:tc>
-          <w:tcPr>
-            <w:tcW w:w="1491" w:type="dxa"/>
-            <w:tcBorders>
-              <w:left w:val="single" w:sz="2" w:space="0" w:color="000000"/>
-              <w:bottom w:val="single" w:sz="2" w:space="0" w:color="000000"/>
-            </w:tcBorders>
-          </w:tcPr>
-          <w:p>
-            <w:pPr>
-              <w:pStyle w:val="TableContents"/>
-              <w:rPr/>
-            </w:pPr>
-            <w:r>
-              <w:rPr/>
-              <w:t>1</w:t>
-            </w:r>
-          </w:p>
-        </w:tc>
-        <w:tc>
-          <w:tcPr>
-            <w:tcW w:w="2109" w:type="dxa"/>
-            <w:tcBorders>
-              <w:left w:val="single" w:sz="2" w:space="0" w:color="000000"/>
-              <w:bottom w:val="single" w:sz="2" w:space="0" w:color="000000"/>
-            </w:tcBorders>
-          </w:tcPr>
-          <w:p>
-            <w:pPr>
-              <w:pStyle w:val="TableContents"/>
-              <w:rPr/>
-            </w:pPr>
-            <w:r>
-              <w:rPr/>
-              <w:t>4000</w:t>
-            </w:r>
-          </w:p>
-        </w:tc>
-        <w:tc>
-          <w:tcPr>
-            <w:tcW w:w="2710" w:type="dxa"/>
-            <w:tcBorders>
-              <w:left w:val="single" w:sz="2" w:space="0" w:color="000000"/>
-              <w:bottom w:val="single" w:sz="2" w:space="0" w:color="000000"/>
-              <w:right w:val="single" w:sz="2" w:space="0" w:color="000000"/>
-            </w:tcBorders>
-          </w:tcPr>
-          <w:p>
-            <w:pPr>
-              <w:pStyle w:val="TableContents"/>
-              <w:rPr/>
-            </w:pPr>
-            <w:r>
-              <w:rPr/>
-              <w:t>4000</w:t>
-            </w:r>
-          </w:p>
-        </w:tc>
-      </w:tr>
-      <w:tr>
-        <w:trPr/>
-        <w:tc>
-          <w:tcPr>
             <w:tcW w:w="6928" w:type="dxa"/>
             <w:gridSpan w:val="3"/>
             <w:tcBorders>
@@ -2864,7 +1814,7 @@
             </w:pPr>
             <w:r>
               <w:rPr/>
-              <w:t>15000</w:t>
+              <w:t>4000</w:t>
             </w:r>
           </w:p>
         </w:tc>
@@ -2890,7 +1840,7 @@
       </w:pPr>
       <w:r>
         <w:rPr/>
-        <w:t>Клиентов Клиент Клиентович Fiat 500 X AWD А 123 СС 39 от 2024-05-24</w:t>
+        <w:t>Пользовательский Пользователь Пользователевич Volvo 740 Wagon А 123 АА 39 от 2024-05-24</w:t>
       </w:r>
     </w:p>
     <w:p>
@@ -2910,7 +1860,7 @@
       </w:r>
       <w:r>
         <w:rPr/>
-        <w:t>7</w:t>
+        <w:t>8</w:t>
       </w:r>
     </w:p>
     <w:tbl>
@@ -3041,7 +1991,7 @@
             </w:pPr>
             <w:r>
               <w:rPr/>
-              <w:t>Замена фильтра воздушного</w:t>
+              <w:t>Замена масла и фильтра</w:t>
             </w:r>
           </w:p>
         </w:tc>
@@ -3060,7 +2010,7 @@
             </w:pPr>
             <w:r>
               <w:rPr/>
-              <w:t>2</w:t>
+              <w:t>1</w:t>
             </w:r>
           </w:p>
         </w:tc>
@@ -3079,7 +2029,7 @@
             </w:pPr>
             <w:r>
               <w:rPr/>
-              <w:t>2000</w:t>
+              <w:t>5000</w:t>
             </w:r>
           </w:p>
         </w:tc>
@@ -3099,7 +2049,7 @@
             </w:pPr>
             <w:r>
               <w:rPr/>
-              <w:t>4000</w:t>
+              <w:t>5000</w:t>
             </w:r>
           </w:p>
         </w:tc>
@@ -3143,645 +2093,7 @@
             </w:pPr>
             <w:r>
               <w:rPr/>
-              <w:t>4000</w:t>
-            </w:r>
-          </w:p>
-        </w:tc>
-      </w:tr>
-    </w:tbl>
-    <w:p>
-      <w:pPr>
-        <w:pStyle w:val="Normal"/>
-        <w:bidi w:val="0"/>
-        <w:jc w:val="left"/>
-        <w:rPr/>
-      </w:pPr>
-      <w:r>
-        <w:rPr/>
-      </w:r>
-    </w:p>
-    <w:p>
-      <w:pPr>
-        <w:pStyle w:val="Normal"/>
-        <w:bidi w:val="0"/>
-        <w:jc w:val="left"/>
-        <w:rPr/>
-      </w:pPr>
-      <w:r>
-        <w:rPr/>
-        <w:t>Пользовательский Пользователь Пользователевич Volvo 740 Wagon А 123 АА 39 от 2024-05-24</w:t>
-      </w:r>
-    </w:p>
-    <w:p>
-      <w:pPr>
-        <w:pStyle w:val="Normal"/>
-        <w:bidi w:val="0"/>
-        <w:jc w:val="left"/>
-        <w:rPr/>
-      </w:pPr>
-      <w:r>
-        <w:rPr/>
-        <w:t xml:space="preserve">Заказ наряд: </w:t>
-      </w:r>
-      <w:r>
-        <w:rPr/>
-        <w:t>№</w:t>
-      </w:r>
-      <w:r>
-        <w:rPr/>
-        <w:t>8</w:t>
-      </w:r>
-    </w:p>
-    <w:tbl>
-      <w:tblPr>
-        <w:tblW w:w="5000" w:type="pct"/>
-        <w:jc w:val="left"/>
-        <w:tblInd w:w="0" w:type="dxa"/>
-        <w:tblLayout w:type="fixed"/>
-        <w:tblCellMar>
-          <w:top w:w="29" w:type="dxa"/>
-          <w:left w:w="29" w:type="dxa"/>
-          <w:bottom w:w="29" w:type="dxa"/>
-          <w:right w:w="29" w:type="dxa"/>
-        </w:tblCellMar>
-      </w:tblPr>
-      <w:tblGrid>
-        <w:gridCol w:w="3328"/>
-        <w:gridCol w:w="1491"/>
-        <w:gridCol w:w="2109"/>
-        <w:gridCol w:w="2710"/>
-      </w:tblGrid>
-      <w:tr>
-        <w:trPr/>
-        <w:tc>
-          <w:tcPr>
-            <w:tcW w:w="3328" w:type="dxa"/>
-            <w:tcBorders>
-              <w:top w:val="single" w:sz="2" w:space="0" w:color="000000"/>
-              <w:left w:val="single" w:sz="2" w:space="0" w:color="000000"/>
-              <w:bottom w:val="single" w:sz="2" w:space="0" w:color="000000"/>
-            </w:tcBorders>
-          </w:tcPr>
-          <w:p>
-            <w:pPr>
-              <w:pStyle w:val="TableContents"/>
-              <w:rPr/>
-            </w:pPr>
-            <w:r>
-              <w:rPr/>
-              <w:t>Операция</w:t>
-            </w:r>
-          </w:p>
-        </w:tc>
-        <w:tc>
-          <w:tcPr>
-            <w:tcW w:w="1491" w:type="dxa"/>
-            <w:tcBorders>
-              <w:top w:val="single" w:sz="2" w:space="0" w:color="000000"/>
-              <w:left w:val="single" w:sz="2" w:space="0" w:color="000000"/>
-              <w:bottom w:val="single" w:sz="2" w:space="0" w:color="000000"/>
-            </w:tcBorders>
-          </w:tcPr>
-          <w:p>
-            <w:pPr>
-              <w:pStyle w:val="TableContents"/>
-              <w:rPr/>
-            </w:pPr>
-            <w:r>
-              <w:rPr/>
-              <w:t>Количество</w:t>
-            </w:r>
-          </w:p>
-        </w:tc>
-        <w:tc>
-          <w:tcPr>
-            <w:tcW w:w="2109" w:type="dxa"/>
-            <w:tcBorders>
-              <w:top w:val="single" w:sz="2" w:space="0" w:color="000000"/>
-              <w:left w:val="single" w:sz="2" w:space="0" w:color="000000"/>
-              <w:bottom w:val="single" w:sz="2" w:space="0" w:color="000000"/>
-            </w:tcBorders>
-          </w:tcPr>
-          <w:p>
-            <w:pPr>
-              <w:pStyle w:val="TableContents"/>
-              <w:rPr/>
-            </w:pPr>
-            <w:r>
-              <w:rPr/>
-              <w:t xml:space="preserve">Цена </w:t>
-            </w:r>
-            <w:r>
-              <w:rPr/>
-              <w:t>(в рублях)</w:t>
-            </w:r>
-          </w:p>
-        </w:tc>
-        <w:tc>
-          <w:tcPr>
-            <w:tcW w:w="2710" w:type="dxa"/>
-            <w:tcBorders>
-              <w:top w:val="single" w:sz="2" w:space="0" w:color="000000"/>
-              <w:left w:val="single" w:sz="2" w:space="0" w:color="000000"/>
-              <w:bottom w:val="single" w:sz="2" w:space="0" w:color="000000"/>
-              <w:right w:val="single" w:sz="2" w:space="0" w:color="000000"/>
-            </w:tcBorders>
-          </w:tcPr>
-          <w:p>
-            <w:pPr>
-              <w:pStyle w:val="TableContents"/>
-              <w:rPr/>
-            </w:pPr>
-            <w:r>
-              <w:rPr/>
-              <w:t xml:space="preserve">Общая сумма </w:t>
-            </w:r>
-            <w:r>
-              <w:rPr/>
-              <w:t>(в рублях)</w:t>
-            </w:r>
-          </w:p>
-        </w:tc>
-      </w:tr>
-      <w:tr>
-        <w:trPr/>
-        <w:tc>
-          <w:tcPr>
-            <w:tcW w:w="3328" w:type="dxa"/>
-            <w:tcBorders>
-              <w:left w:val="single" w:sz="2" w:space="0" w:color="000000"/>
-              <w:bottom w:val="single" w:sz="2" w:space="0" w:color="000000"/>
-            </w:tcBorders>
-          </w:tcPr>
-          <w:p>
-            <w:pPr>
-              <w:pStyle w:val="TableContents"/>
-              <w:rPr/>
-            </w:pPr>
-            <w:r>
-              <w:rPr/>
-              <w:t>Замена масла и фильтра</w:t>
-            </w:r>
-          </w:p>
-        </w:tc>
-        <w:tc>
-          <w:tcPr>
-            <w:tcW w:w="1491" w:type="dxa"/>
-            <w:tcBorders>
-              <w:left w:val="single" w:sz="2" w:space="0" w:color="000000"/>
-              <w:bottom w:val="single" w:sz="2" w:space="0" w:color="000000"/>
-            </w:tcBorders>
-          </w:tcPr>
-          <w:p>
-            <w:pPr>
-              <w:pStyle w:val="TableContents"/>
-              <w:rPr/>
-            </w:pPr>
-            <w:r>
-              <w:rPr/>
-              <w:t>1</w:t>
-            </w:r>
-          </w:p>
-        </w:tc>
-        <w:tc>
-          <w:tcPr>
-            <w:tcW w:w="2109" w:type="dxa"/>
-            <w:tcBorders>
-              <w:left w:val="single" w:sz="2" w:space="0" w:color="000000"/>
-              <w:bottom w:val="single" w:sz="2" w:space="0" w:color="000000"/>
-            </w:tcBorders>
-          </w:tcPr>
-          <w:p>
-            <w:pPr>
-              <w:pStyle w:val="TableContents"/>
-              <w:rPr/>
-            </w:pPr>
-            <w:r>
-              <w:rPr/>
               <w:t>5000</w:t>
-            </w:r>
-          </w:p>
-        </w:tc>
-        <w:tc>
-          <w:tcPr>
-            <w:tcW w:w="2710" w:type="dxa"/>
-            <w:tcBorders>
-              <w:left w:val="single" w:sz="2" w:space="0" w:color="000000"/>
-              <w:bottom w:val="single" w:sz="2" w:space="0" w:color="000000"/>
-              <w:right w:val="single" w:sz="2" w:space="0" w:color="000000"/>
-            </w:tcBorders>
-          </w:tcPr>
-          <w:p>
-            <w:pPr>
-              <w:pStyle w:val="TableContents"/>
-              <w:rPr/>
-            </w:pPr>
-            <w:r>
-              <w:rPr/>
-              <w:t>5000</w:t>
-            </w:r>
-          </w:p>
-        </w:tc>
-      </w:tr>
-      <w:tr>
-        <w:trPr/>
-        <w:tc>
-          <w:tcPr>
-            <w:tcW w:w="6928" w:type="dxa"/>
-            <w:gridSpan w:val="3"/>
-            <w:tcBorders>
-              <w:left w:val="single" w:sz="2" w:space="0" w:color="000000"/>
-              <w:bottom w:val="single" w:sz="2" w:space="0" w:color="000000"/>
-            </w:tcBorders>
-          </w:tcPr>
-          <w:p>
-            <w:pPr>
-              <w:pStyle w:val="TableContents"/>
-              <w:jc w:val="right"/>
-              <w:rPr/>
-            </w:pPr>
-            <w:r>
-              <w:rPr/>
-              <w:t>Финальная цена:</w:t>
-            </w:r>
-          </w:p>
-        </w:tc>
-        <w:tc>
-          <w:tcPr>
-            <w:tcW w:w="2710" w:type="dxa"/>
-            <w:tcBorders>
-              <w:left w:val="single" w:sz="2" w:space="0" w:color="000000"/>
-              <w:bottom w:val="single" w:sz="2" w:space="0" w:color="000000"/>
-              <w:right w:val="single" w:sz="2" w:space="0" w:color="000000"/>
-            </w:tcBorders>
-          </w:tcPr>
-          <w:p>
-            <w:pPr>
-              <w:pStyle w:val="TableContents"/>
-              <w:rPr/>
-            </w:pPr>
-            <w:r>
-              <w:rPr/>
-              <w:t>5000</w:t>
-            </w:r>
-          </w:p>
-        </w:tc>
-      </w:tr>
-    </w:tbl>
-    <w:p>
-      <w:pPr>
-        <w:pStyle w:val="Normal"/>
-        <w:bidi w:val="0"/>
-        <w:jc w:val="left"/>
-        <w:rPr/>
-      </w:pPr>
-      <w:r>
-        <w:rPr/>
-      </w:r>
-    </w:p>
-    <w:p>
-      <w:pPr>
-        <w:pStyle w:val="Normal"/>
-        <w:bidi w:val="0"/>
-        <w:jc w:val="left"/>
-        <w:rPr/>
-      </w:pPr>
-      <w:r>
-        <w:rPr/>
-        <w:t>Жеренков Мирослав Дмитриевич BMW X4 M40i О 321 ОО 39 от 2024-05-25</w:t>
-      </w:r>
-    </w:p>
-    <w:p>
-      <w:pPr>
-        <w:pStyle w:val="Normal"/>
-        <w:bidi w:val="0"/>
-        <w:jc w:val="left"/>
-        <w:rPr/>
-      </w:pPr>
-      <w:r>
-        <w:rPr/>
-        <w:t xml:space="preserve">Заказ наряд: </w:t>
-      </w:r>
-      <w:r>
-        <w:rPr/>
-        <w:t>№</w:t>
-      </w:r>
-      <w:r>
-        <w:rPr/>
-        <w:t>5</w:t>
-      </w:r>
-    </w:p>
-    <w:tbl>
-      <w:tblPr>
-        <w:tblW w:w="5000" w:type="pct"/>
-        <w:jc w:val="left"/>
-        <w:tblInd w:w="0" w:type="dxa"/>
-        <w:tblLayout w:type="fixed"/>
-        <w:tblCellMar>
-          <w:top w:w="29" w:type="dxa"/>
-          <w:left w:w="29" w:type="dxa"/>
-          <w:bottom w:w="29" w:type="dxa"/>
-          <w:right w:w="29" w:type="dxa"/>
-        </w:tblCellMar>
-      </w:tblPr>
-      <w:tblGrid>
-        <w:gridCol w:w="3328"/>
-        <w:gridCol w:w="1491"/>
-        <w:gridCol w:w="2109"/>
-        <w:gridCol w:w="2710"/>
-      </w:tblGrid>
-      <w:tr>
-        <w:trPr/>
-        <w:tc>
-          <w:tcPr>
-            <w:tcW w:w="3328" w:type="dxa"/>
-            <w:tcBorders>
-              <w:top w:val="single" w:sz="2" w:space="0" w:color="000000"/>
-              <w:left w:val="single" w:sz="2" w:space="0" w:color="000000"/>
-              <w:bottom w:val="single" w:sz="2" w:space="0" w:color="000000"/>
-            </w:tcBorders>
-          </w:tcPr>
-          <w:p>
-            <w:pPr>
-              <w:pStyle w:val="TableContents"/>
-              <w:rPr/>
-            </w:pPr>
-            <w:r>
-              <w:rPr/>
-              <w:t>Операция</w:t>
-            </w:r>
-          </w:p>
-        </w:tc>
-        <w:tc>
-          <w:tcPr>
-            <w:tcW w:w="1491" w:type="dxa"/>
-            <w:tcBorders>
-              <w:top w:val="single" w:sz="2" w:space="0" w:color="000000"/>
-              <w:left w:val="single" w:sz="2" w:space="0" w:color="000000"/>
-              <w:bottom w:val="single" w:sz="2" w:space="0" w:color="000000"/>
-            </w:tcBorders>
-          </w:tcPr>
-          <w:p>
-            <w:pPr>
-              <w:pStyle w:val="TableContents"/>
-              <w:rPr/>
-            </w:pPr>
-            <w:r>
-              <w:rPr/>
-              <w:t>Количество</w:t>
-            </w:r>
-          </w:p>
-        </w:tc>
-        <w:tc>
-          <w:tcPr>
-            <w:tcW w:w="2109" w:type="dxa"/>
-            <w:tcBorders>
-              <w:top w:val="single" w:sz="2" w:space="0" w:color="000000"/>
-              <w:left w:val="single" w:sz="2" w:space="0" w:color="000000"/>
-              <w:bottom w:val="single" w:sz="2" w:space="0" w:color="000000"/>
-            </w:tcBorders>
-          </w:tcPr>
-          <w:p>
-            <w:pPr>
-              <w:pStyle w:val="TableContents"/>
-              <w:rPr/>
-            </w:pPr>
-            <w:r>
-              <w:rPr/>
-              <w:t xml:space="preserve">Цена </w:t>
-            </w:r>
-            <w:r>
-              <w:rPr/>
-              <w:t>(в рублях)</w:t>
-            </w:r>
-          </w:p>
-        </w:tc>
-        <w:tc>
-          <w:tcPr>
-            <w:tcW w:w="2710" w:type="dxa"/>
-            <w:tcBorders>
-              <w:top w:val="single" w:sz="2" w:space="0" w:color="000000"/>
-              <w:left w:val="single" w:sz="2" w:space="0" w:color="000000"/>
-              <w:bottom w:val="single" w:sz="2" w:space="0" w:color="000000"/>
-              <w:right w:val="single" w:sz="2" w:space="0" w:color="000000"/>
-            </w:tcBorders>
-          </w:tcPr>
-          <w:p>
-            <w:pPr>
-              <w:pStyle w:val="TableContents"/>
-              <w:rPr/>
-            </w:pPr>
-            <w:r>
-              <w:rPr/>
-              <w:t xml:space="preserve">Общая сумма </w:t>
-            </w:r>
-            <w:r>
-              <w:rPr/>
-              <w:t>(в рублях)</w:t>
-            </w:r>
-          </w:p>
-        </w:tc>
-      </w:tr>
-      <w:tr>
-        <w:trPr/>
-        <w:tc>
-          <w:tcPr>
-            <w:tcW w:w="3328" w:type="dxa"/>
-            <w:tcBorders>
-              <w:left w:val="single" w:sz="2" w:space="0" w:color="000000"/>
-              <w:bottom w:val="single" w:sz="2" w:space="0" w:color="000000"/>
-            </w:tcBorders>
-          </w:tcPr>
-          <w:p>
-            <w:pPr>
-              <w:pStyle w:val="TableContents"/>
-              <w:rPr/>
-            </w:pPr>
-            <w:r>
-              <w:rPr/>
-              <w:t>Замена фильтра воздушного</w:t>
-            </w:r>
-          </w:p>
-        </w:tc>
-        <w:tc>
-          <w:tcPr>
-            <w:tcW w:w="1491" w:type="dxa"/>
-            <w:tcBorders>
-              <w:left w:val="single" w:sz="2" w:space="0" w:color="000000"/>
-              <w:bottom w:val="single" w:sz="2" w:space="0" w:color="000000"/>
-            </w:tcBorders>
-          </w:tcPr>
-          <w:p>
-            <w:pPr>
-              <w:pStyle w:val="TableContents"/>
-              <w:rPr/>
-            </w:pPr>
-            <w:r>
-              <w:rPr/>
-              <w:t>1</w:t>
-            </w:r>
-          </w:p>
-        </w:tc>
-        <w:tc>
-          <w:tcPr>
-            <w:tcW w:w="2109" w:type="dxa"/>
-            <w:tcBorders>
-              <w:left w:val="single" w:sz="2" w:space="0" w:color="000000"/>
-              <w:bottom w:val="single" w:sz="2" w:space="0" w:color="000000"/>
-            </w:tcBorders>
-          </w:tcPr>
-          <w:p>
-            <w:pPr>
-              <w:pStyle w:val="TableContents"/>
-              <w:rPr/>
-            </w:pPr>
-            <w:r>
-              <w:rPr/>
-              <w:t>2000</w:t>
-            </w:r>
-          </w:p>
-        </w:tc>
-        <w:tc>
-          <w:tcPr>
-            <w:tcW w:w="2710" w:type="dxa"/>
-            <w:tcBorders>
-              <w:left w:val="single" w:sz="2" w:space="0" w:color="000000"/>
-              <w:bottom w:val="single" w:sz="2" w:space="0" w:color="000000"/>
-              <w:right w:val="single" w:sz="2" w:space="0" w:color="000000"/>
-            </w:tcBorders>
-          </w:tcPr>
-          <w:p>
-            <w:pPr>
-              <w:pStyle w:val="TableContents"/>
-              <w:rPr/>
-            </w:pPr>
-            <w:r>
-              <w:rPr/>
-              <w:t>2000</w:t>
-            </w:r>
-          </w:p>
-        </w:tc>
-      </w:tr>
-      <w:tr>
-        <w:trPr/>
-        <w:tc>
-          <w:tcPr>
-            <w:tcW w:w="3328" w:type="dxa"/>
-            <w:tcBorders>
-              <w:left w:val="single" w:sz="2" w:space="0" w:color="000000"/>
-              <w:bottom w:val="single" w:sz="2" w:space="0" w:color="000000"/>
-            </w:tcBorders>
-          </w:tcPr>
-          <w:p>
-            <w:pPr>
-              <w:pStyle w:val="TableContents"/>
-              <w:rPr/>
-            </w:pPr>
-            <w:r>
-              <w:rPr/>
-              <w:t>Замена фильтра топливного</w:t>
-            </w:r>
-          </w:p>
-        </w:tc>
-        <w:tc>
-          <w:tcPr>
-            <w:tcW w:w="1491" w:type="dxa"/>
-            <w:tcBorders>
-              <w:left w:val="single" w:sz="2" w:space="0" w:color="000000"/>
-              <w:bottom w:val="single" w:sz="2" w:space="0" w:color="000000"/>
-            </w:tcBorders>
-          </w:tcPr>
-          <w:p>
-            <w:pPr>
-              <w:pStyle w:val="TableContents"/>
-              <w:rPr/>
-            </w:pPr>
-            <w:r>
-              <w:rPr/>
-              <w:t>1</w:t>
-            </w:r>
-          </w:p>
-        </w:tc>
-        <w:tc>
-          <w:tcPr>
-            <w:tcW w:w="2109" w:type="dxa"/>
-            <w:tcBorders>
-              <w:left w:val="single" w:sz="2" w:space="0" w:color="000000"/>
-              <w:bottom w:val="single" w:sz="2" w:space="0" w:color="000000"/>
-            </w:tcBorders>
-          </w:tcPr>
-          <w:p>
-            <w:pPr>
-              <w:pStyle w:val="TableContents"/>
-              <w:rPr/>
-            </w:pPr>
-            <w:r>
-              <w:rPr/>
-              <w:t>2500</w:t>
-            </w:r>
-          </w:p>
-        </w:tc>
-        <w:tc>
-          <w:tcPr>
-            <w:tcW w:w="2710" w:type="dxa"/>
-            <w:tcBorders>
-              <w:left w:val="single" w:sz="2" w:space="0" w:color="000000"/>
-              <w:bottom w:val="single" w:sz="2" w:space="0" w:color="000000"/>
-              <w:right w:val="single" w:sz="2" w:space="0" w:color="000000"/>
-            </w:tcBorders>
-          </w:tcPr>
-          <w:p>
-            <w:pPr>
-              <w:pStyle w:val="TableContents"/>
-              <w:rPr/>
-            </w:pPr>
-            <w:r>
-              <w:rPr/>
-              <w:t>2500</w:t>
-            </w:r>
-          </w:p>
-        </w:tc>
-      </w:tr>
-      <w:tr>
-        <w:trPr/>
-        <w:tc>
-          <w:tcPr>
-            <w:tcW w:w="6928" w:type="dxa"/>
-            <w:gridSpan w:val="3"/>
-            <w:tcBorders>
-              <w:left w:val="single" w:sz="2" w:space="0" w:color="000000"/>
-              <w:bottom w:val="single" w:sz="2" w:space="0" w:color="000000"/>
-            </w:tcBorders>
-          </w:tcPr>
-          <w:p>
-            <w:pPr>
-              <w:pStyle w:val="TableContents"/>
-              <w:jc w:val="right"/>
-              <w:rPr/>
-            </w:pPr>
-            <w:r>
-              <w:rPr/>
-              <w:t>Финальная цена:</w:t>
-            </w:r>
-          </w:p>
-        </w:tc>
-        <w:tc>
-          <w:tcPr>
-            <w:tcW w:w="2710" w:type="dxa"/>
-            <w:tcBorders>
-              <w:left w:val="single" w:sz="2" w:space="0" w:color="000000"/>
-              <w:bottom w:val="single" w:sz="2" w:space="0" w:color="000000"/>
-              <w:right w:val="single" w:sz="2" w:space="0" w:color="000000"/>
-            </w:tcBorders>
-          </w:tcPr>
-          <w:p>
-            <w:pPr>
-              <w:pStyle w:val="TableContents"/>
-              <w:rPr/>
-            </w:pPr>
-            <w:r>
-              <w:rPr/>
-              <w:t>4500</w:t>
             </w:r>
           </w:p>
         </w:tc>

</xml_diff>